<commit_message>
Terminar los principales antecedentes en las citas
</commit_message>
<xml_diff>
--- a/citas y demás.docx
+++ b/citas y demás.docx
@@ -9894,23 +9894,17 @@
         <w:rPr>
           <w:b/>
           <w:bCs/>
+          <w:color w:val="FF0000"/>
         </w:rPr>
       </w:pPr>
       <w:r>
         <w:rPr>
           <w:b/>
           <w:bCs/>
+          <w:color w:val="FF0000"/>
         </w:rPr>
         <w:t>DISEÑO DE FÁRMACOS MULTIBLANCO</w:t>
       </w:r>
-    </w:p>
-    <w:p>
-      <w:pPr>
-        <w:rPr>
-          <w:b/>
-          <w:bCs/>
-        </w:rPr>
-      </w:pPr>
     </w:p>
     <w:tbl>
       <w:tblPr>
@@ -10269,15 +10263,7 @@
                   <w:rStyle w:val="Hipervnculo"/>
                   <w:lang w:val="en-US"/>
                 </w:rPr>
-                <w:t xml:space="preserve">: current status, applications and </w:t>
-              </w:r>
-              <w:r>
-                <w:rPr>
-                  <w:rStyle w:val="Hipervnculo"/>
-                  <w:lang w:val="en-US"/>
-                </w:rPr>
-                <w:lastRenderedPageBreak/>
-                <w:t>future perspectives - ScienceDirect</w:t>
+                <w:t>: current status, applications and future perspectives - ScienceDirect</w:t>
               </w:r>
             </w:hyperlink>
           </w:p>
@@ -10976,54 +10962,60 @@
               <w:rPr>
                 <w:lang w:val="en-US"/>
               </w:rPr>
+              <w:t>9</w:t>
+            </w:r>
+          </w:p>
+        </w:tc>
+        <w:tc>
+          <w:tcPr>
+            <w:tcW w:w="2061" w:type="dxa"/>
+          </w:tcPr>
+          <w:p>
+            <w:pPr>
+              <w:rPr>
+                <w:lang w:val="en-US"/>
+              </w:rPr>
+            </w:pPr>
+            <w:r>
+              <w:rPr>
+                <w:lang w:val="en-US"/>
+              </w:rPr>
+              <w:t xml:space="preserve">Multi-target-based </w:t>
+            </w:r>
+            <w:proofErr w:type="spellStart"/>
+            <w:r>
+              <w:rPr>
+                <w:lang w:val="en-US"/>
+              </w:rPr>
+              <w:t>polypharmacology</w:t>
+            </w:r>
+            <w:proofErr w:type="spellEnd"/>
+            <w:r>
+              <w:rPr>
+                <w:lang w:val="en-US"/>
+              </w:rPr>
+              <w:t xml:space="preserve"> prediction (</w:t>
+            </w:r>
+            <w:proofErr w:type="spellStart"/>
+            <w:r>
+              <w:rPr>
+                <w:lang w:val="en-US"/>
+              </w:rPr>
+              <w:t>mTPP</w:t>
+            </w:r>
+            <w:proofErr w:type="spellEnd"/>
+            <w:r>
+              <w:rPr>
+                <w:lang w:val="en-US"/>
+              </w:rPr>
+              <w:t xml:space="preserve">): </w:t>
+            </w:r>
+            <w:r>
+              <w:rPr>
+                <w:lang w:val="en-US"/>
+              </w:rPr>
               <w:lastRenderedPageBreak/>
-              <w:t>9</w:t>
-            </w:r>
-          </w:p>
-        </w:tc>
-        <w:tc>
-          <w:tcPr>
-            <w:tcW w:w="2061" w:type="dxa"/>
-          </w:tcPr>
-          <w:p>
-            <w:pPr>
-              <w:rPr>
-                <w:lang w:val="en-US"/>
-              </w:rPr>
-            </w:pPr>
-            <w:r>
-              <w:rPr>
-                <w:lang w:val="en-US"/>
-              </w:rPr>
-              <w:t xml:space="preserve">Multi-target-based </w:t>
-            </w:r>
-            <w:proofErr w:type="spellStart"/>
-            <w:r>
-              <w:rPr>
-                <w:lang w:val="en-US"/>
-              </w:rPr>
-              <w:t>polypharmacology</w:t>
-            </w:r>
-            <w:proofErr w:type="spellEnd"/>
-            <w:r>
-              <w:rPr>
-                <w:lang w:val="en-US"/>
-              </w:rPr>
-              <w:t xml:space="preserve"> prediction (</w:t>
-            </w:r>
-            <w:proofErr w:type="spellStart"/>
-            <w:r>
-              <w:rPr>
-                <w:lang w:val="en-US"/>
-              </w:rPr>
-              <w:t>mTPP</w:t>
-            </w:r>
-            <w:proofErr w:type="spellEnd"/>
-            <w:r>
-              <w:rPr>
-                <w:lang w:val="en-US"/>
-              </w:rPr>
-              <w:t>): An approach using virtual screening and machine learning for multi-target drug discovery</w:t>
+              <w:t>An approach using virtual screening and machine learning for multi-target drug discovery</w:t>
             </w:r>
           </w:p>
         </w:tc>
@@ -11044,6 +11036,7 @@
                 <w:b/>
                 <w:bCs/>
               </w:rPr>
+              <w:lastRenderedPageBreak/>
               <w:t>Método de predicción polifarmacológica d</w:t>
             </w:r>
             <w:r>
@@ -11075,6 +11068,7 @@
               <w:jc w:val="both"/>
             </w:pPr>
             <w:r>
+              <w:lastRenderedPageBreak/>
               <w:t xml:space="preserve">Es un modelo computacional en el que se emplea el cribado virtual y el aprendizaje automático para el descubrimiento multiobjetivo. </w:t>
             </w:r>
             <w:r>
@@ -11167,7 +11161,15 @@
                   <w:rStyle w:val="Hipervnculo"/>
                   <w:lang w:val="en-US"/>
                 </w:rPr>
-                <w:t>): An approach using virtual screening and machine learning for multi-target drug discovery - ScienceDirect</w:t>
+                <w:t xml:space="preserve">): An </w:t>
+              </w:r>
+              <w:r>
+                <w:rPr>
+                  <w:rStyle w:val="Hipervnculo"/>
+                  <w:lang w:val="en-US"/>
+                </w:rPr>
+                <w:lastRenderedPageBreak/>
+                <w:t>approach using virtual screening and machine learning for multi-target drug discovery - ScienceDirect</w:t>
               </w:r>
             </w:hyperlink>
           </w:p>
@@ -11190,6 +11192,7 @@
         <w:rPr>
           <w:b/>
           <w:bCs/>
+          <w:color w:val="FF0000"/>
         </w:rPr>
       </w:pPr>
       <w:proofErr w:type="spellStart"/>
@@ -11197,6 +11200,7 @@
         <w:rPr>
           <w:b/>
           <w:bCs/>
+          <w:color w:val="FF0000"/>
         </w:rPr>
         <w:t>Articulos</w:t>
       </w:r>
@@ -11205,6 +11209,7 @@
         <w:rPr>
           <w:b/>
           <w:bCs/>
+          <w:color w:val="FF0000"/>
         </w:rPr>
         <w:t xml:space="preserve"> sobre Machine </w:t>
       </w:r>
@@ -11213,6 +11218,7 @@
         <w:rPr>
           <w:b/>
           <w:bCs/>
+          <w:color w:val="FF0000"/>
         </w:rPr>
         <w:t>learning</w:t>
       </w:r>
@@ -11221,6 +11227,7 @@
         <w:rPr>
           <w:b/>
           <w:bCs/>
+          <w:color w:val="FF0000"/>
         </w:rPr>
         <w:t xml:space="preserve"> </w:t>
       </w:r>
@@ -11229,6 +11236,7 @@
         <w:rPr>
           <w:b/>
           <w:bCs/>
+          <w:color w:val="FF0000"/>
         </w:rPr>
         <w:t>multidiana</w:t>
       </w:r>
@@ -11237,16 +11245,28 @@
         <w:rPr>
           <w:b/>
           <w:bCs/>
+          <w:color w:val="FF0000"/>
         </w:rPr>
-        <w:t xml:space="preserve"> y</w:t>
+        <w:t xml:space="preserve"> </w:t>
       </w:r>
       <w:r>
         <w:rPr>
           <w:b/>
           <w:bCs/>
+          <w:color w:val="FF0000"/>
         </w:rPr>
-        <w:t xml:space="preserve"> EA</w:t>
+        <w:t xml:space="preserve">con EA y aunque sea sin Machine </w:t>
       </w:r>
+      <w:proofErr w:type="spellStart"/>
+      <w:r>
+        <w:rPr>
+          <w:b/>
+          <w:bCs/>
+          <w:color w:val="FF0000"/>
+        </w:rPr>
+        <w:t>learning</w:t>
+      </w:r>
+      <w:proofErr w:type="spellEnd"/>
     </w:p>
     <w:tbl>
       <w:tblPr>
@@ -11319,6 +11339,29 @@
               </w:rPr>
               <w:t>rtículo?</w:t>
             </w:r>
+            <w:r>
+              <w:rPr>
+                <w:b/>
+                <w:bCs/>
+              </w:rPr>
+              <w:t xml:space="preserve"> (</w:t>
+            </w:r>
+            <w:proofErr w:type="spellStart"/>
+            <w:r>
+              <w:rPr>
+                <w:b/>
+                <w:bCs/>
+              </w:rPr>
+              <w:t>Multidiana</w:t>
+            </w:r>
+            <w:proofErr w:type="spellEnd"/>
+            <w:r>
+              <w:rPr>
+                <w:b/>
+                <w:bCs/>
+              </w:rPr>
+              <w:t>)</w:t>
+            </w:r>
           </w:p>
           <w:p>
             <w:pPr>
@@ -11439,6 +11482,29 @@
               </w:rPr>
               <w:t>Qué se hizo en este artículo?</w:t>
             </w:r>
+            <w:r>
+              <w:rPr>
+                <w:b/>
+                <w:bCs/>
+              </w:rPr>
+              <w:t xml:space="preserve"> (</w:t>
+            </w:r>
+            <w:proofErr w:type="spellStart"/>
+            <w:r>
+              <w:rPr>
+                <w:b/>
+                <w:bCs/>
+              </w:rPr>
+              <w:t>multidiana</w:t>
+            </w:r>
+            <w:proofErr w:type="spellEnd"/>
+            <w:r>
+              <w:rPr>
+                <w:b/>
+                <w:bCs/>
+              </w:rPr>
+              <w:t>)</w:t>
+            </w:r>
           </w:p>
           <w:p>
             <w:pPr>
@@ -11490,6 +11556,1868 @@
                   <w:lang w:val="en-US"/>
                 </w:rPr>
                 <w:t xml:space="preserve"> and BACE1 dual inhibitors for the treatment of Alzheimer’s disease | Molecular Diversity (springer.com)</w:t>
+              </w:r>
+            </w:hyperlink>
+          </w:p>
+        </w:tc>
+      </w:tr>
+      <w:tr>
+        <w:tc>
+          <w:tcPr>
+            <w:tcW w:w="955" w:type="dxa"/>
+          </w:tcPr>
+          <w:p>
+            <w:pPr>
+              <w:jc w:val="center"/>
+            </w:pPr>
+            <w:r>
+              <w:t>3</w:t>
+            </w:r>
+          </w:p>
+        </w:tc>
+        <w:tc>
+          <w:tcPr>
+            <w:tcW w:w="1926" w:type="dxa"/>
+          </w:tcPr>
+          <w:p>
+            <w:pPr>
+              <w:rPr>
+                <w:lang w:val="en-US"/>
+              </w:rPr>
+            </w:pPr>
+            <w:r>
+              <w:rPr>
+                <w:lang w:val="en-US"/>
+              </w:rPr>
+              <w:t>Exploring Plausible Therapeutic Targets for Alzheimer's Disease using Multi-omics Approach, Machine Learning and Docking</w:t>
+            </w:r>
+          </w:p>
+        </w:tc>
+        <w:tc>
+          <w:tcPr>
+            <w:tcW w:w="5723" w:type="dxa"/>
+          </w:tcPr>
+          <w:p>
+            <w:pPr>
+              <w:jc w:val="both"/>
+              <w:rPr>
+                <w:b/>
+                <w:bCs/>
+              </w:rPr>
+            </w:pPr>
+            <w:r>
+              <w:rPr>
+                <w:b/>
+                <w:bCs/>
+              </w:rPr>
+              <w:t>¿En qué se enfocan a</w:t>
+            </w:r>
+            <w:r>
+              <w:rPr>
+                <w:b/>
+                <w:bCs/>
+              </w:rPr>
+              <w:t>ctualmente los estudios de diseño de fármacos para EA?</w:t>
+            </w:r>
+            <w:r>
+              <w:rPr>
+                <w:b/>
+                <w:bCs/>
+              </w:rPr>
+              <w:t xml:space="preserve"> </w:t>
+            </w:r>
+          </w:p>
+          <w:p>
+            <w:pPr>
+              <w:jc w:val="both"/>
+            </w:pPr>
+            <w:r>
+              <w:t xml:space="preserve">Los enfoques terapéuticos actuales para la EA involucran principalmente inhibidores de la </w:t>
+            </w:r>
+            <w:r>
+              <w:rPr>
+                <w:b/>
+                <w:bCs/>
+              </w:rPr>
+              <w:t>acetilcolinesterasa</w:t>
+            </w:r>
+            <w:r>
+              <w:t xml:space="preserve">, que elevan los niveles de acetilcolina en el cerebro, mejorando la transmisión sináptica, </w:t>
+            </w:r>
+            <w:r>
+              <w:rPr>
+                <w:b/>
+                <w:bCs/>
+              </w:rPr>
+              <w:t>anticuerpos beta amiloide</w:t>
+            </w:r>
+            <w:r>
+              <w:t xml:space="preserve"> y </w:t>
+            </w:r>
+            <w:r>
+              <w:rPr>
+                <w:b/>
+                <w:bCs/>
+              </w:rPr>
+              <w:t>antagonistas del N-</w:t>
+            </w:r>
+            <w:proofErr w:type="spellStart"/>
+            <w:r>
+              <w:rPr>
+                <w:b/>
+                <w:bCs/>
+              </w:rPr>
+              <w:t>metil</w:t>
+            </w:r>
+            <w:proofErr w:type="spellEnd"/>
+            <w:r>
+              <w:rPr>
+                <w:b/>
+                <w:bCs/>
+              </w:rPr>
+              <w:t>-D-aspartato</w:t>
+            </w:r>
+            <w:r>
+              <w:t xml:space="preserve"> (NMDA) que modulan la actividad del glutamato al antagonizar los receptores NMDA, aliviando así los síntomas</w:t>
+            </w:r>
+          </w:p>
+          <w:p>
+            <w:pPr>
+              <w:jc w:val="both"/>
+            </w:pPr>
+          </w:p>
+        </w:tc>
+        <w:tc>
+          <w:tcPr>
+            <w:tcW w:w="2235" w:type="dxa"/>
+          </w:tcPr>
+          <w:p>
+            <w:pPr>
+              <w:rPr>
+                <w:lang w:val="en-US"/>
+              </w:rPr>
+            </w:pPr>
+            <w:hyperlink r:id="rId83" w:history="1">
+              <w:r>
+                <w:rPr>
+                  <w:rStyle w:val="Hipervnculo"/>
+                  <w:lang w:val="en-US"/>
+                </w:rPr>
+                <w:t xml:space="preserve">Exploring Plausible Therapeutic Targets for Alzheimer's Disease u...: </w:t>
+              </w:r>
+              <w:proofErr w:type="spellStart"/>
+              <w:r>
+                <w:rPr>
+                  <w:rStyle w:val="Hipervnculo"/>
+                  <w:lang w:val="en-US"/>
+                </w:rPr>
+                <w:t>Ingenta</w:t>
+              </w:r>
+              <w:proofErr w:type="spellEnd"/>
+              <w:r>
+                <w:rPr>
+                  <w:rStyle w:val="Hipervnculo"/>
+                  <w:lang w:val="en-US"/>
+                </w:rPr>
+                <w:t xml:space="preserve"> Connect</w:t>
+              </w:r>
+            </w:hyperlink>
+          </w:p>
+        </w:tc>
+      </w:tr>
+      <w:tr>
+        <w:tc>
+          <w:tcPr>
+            <w:tcW w:w="955" w:type="dxa"/>
+          </w:tcPr>
+          <w:p>
+            <w:pPr>
+              <w:jc w:val="center"/>
+            </w:pPr>
+            <w:r>
+              <w:t>4</w:t>
+            </w:r>
+          </w:p>
+        </w:tc>
+        <w:tc>
+          <w:tcPr>
+            <w:tcW w:w="1926" w:type="dxa"/>
+          </w:tcPr>
+          <w:p>
+            <w:pPr>
+              <w:rPr>
+                <w:lang w:val="en-US"/>
+              </w:rPr>
+            </w:pPr>
+            <w:r>
+              <w:rPr>
+                <w:lang w:val="en-US"/>
+              </w:rPr>
+              <w:t xml:space="preserve">Recognizing novel drugs against </w:t>
+            </w:r>
+            <w:r>
+              <w:rPr>
+                <w:lang w:val="en-US"/>
+              </w:rPr>
+              <w:lastRenderedPageBreak/>
+              <w:t>Keap1 in Alzheimer’s disease using machine learning grounded computational studies</w:t>
+            </w:r>
+          </w:p>
+        </w:tc>
+        <w:tc>
+          <w:tcPr>
+            <w:tcW w:w="5723" w:type="dxa"/>
+          </w:tcPr>
+          <w:p>
+            <w:pPr>
+              <w:jc w:val="both"/>
+              <w:rPr>
+                <w:b/>
+                <w:bCs/>
+              </w:rPr>
+            </w:pPr>
+            <w:r>
+              <w:rPr>
+                <w:b/>
+                <w:bCs/>
+              </w:rPr>
+              <w:lastRenderedPageBreak/>
+              <w:t>¿Qué se hizo en e</w:t>
+            </w:r>
+            <w:r>
+              <w:rPr>
+                <w:b/>
+                <w:bCs/>
+              </w:rPr>
+              <w:t>ste artículo?</w:t>
+            </w:r>
+            <w:r>
+              <w:rPr>
+                <w:b/>
+                <w:bCs/>
+              </w:rPr>
+              <w:t xml:space="preserve"> (Una sola diana)</w:t>
+            </w:r>
+          </w:p>
+          <w:p>
+            <w:pPr>
+              <w:jc w:val="both"/>
+            </w:pPr>
+            <w:r>
+              <w:lastRenderedPageBreak/>
+              <w:t xml:space="preserve">En este artículo se hizo el </w:t>
+            </w:r>
+            <w:r>
+              <w:t>análisis,</w:t>
+            </w:r>
+            <w:r>
+              <w:t xml:space="preserve"> pero solo para 1 </w:t>
+            </w:r>
+            <w:r>
+              <w:t>objetivo específico.</w:t>
+            </w:r>
+            <w:r>
+              <w:t xml:space="preserve"> </w:t>
+            </w:r>
+            <w:r>
+              <w:t xml:space="preserve">En este estudio, tuvieron como diana el Keap1, involucrada en el estrés oxidativo. </w:t>
+            </w:r>
+            <w:r>
+              <w:t xml:space="preserve">Descargaron de </w:t>
+            </w:r>
+            <w:proofErr w:type="spellStart"/>
+            <w:r>
+              <w:t>Chembl</w:t>
+            </w:r>
+            <w:proofErr w:type="spellEnd"/>
+            <w:r>
+              <w:t xml:space="preserve">. Emplearon descriptores y entrenaron modelos de IA. Después, los 5 mejores modelos los pasaron </w:t>
+            </w:r>
+            <w:r>
+              <w:t>a acoplamiento molecular y a dinámica molecular.</w:t>
+            </w:r>
+          </w:p>
+          <w:p>
+            <w:pPr>
+              <w:jc w:val="both"/>
+            </w:pPr>
+          </w:p>
+          <w:p>
+            <w:pPr>
+              <w:jc w:val="both"/>
+            </w:pPr>
+          </w:p>
+        </w:tc>
+        <w:tc>
+          <w:tcPr>
+            <w:tcW w:w="2235" w:type="dxa"/>
+          </w:tcPr>
+          <w:p>
+            <w:pPr>
+              <w:rPr>
+                <w:lang w:val="en-US"/>
+              </w:rPr>
+            </w:pPr>
+            <w:hyperlink r:id="rId84" w:history="1">
+              <w:r>
+                <w:rPr>
+                  <w:rStyle w:val="Hipervnculo"/>
+                  <w:lang w:val="en-US"/>
+                </w:rPr>
+                <w:t xml:space="preserve">Frontiers | Recognizing novel </w:t>
+              </w:r>
+              <w:r>
+                <w:rPr>
+                  <w:rStyle w:val="Hipervnculo"/>
+                  <w:lang w:val="en-US"/>
+                </w:rPr>
+                <w:lastRenderedPageBreak/>
+                <w:t>drugs against Keap1 in Alzheimer’s disease using machine learning grounded computational studies (frontiersin.org)</w:t>
+              </w:r>
+            </w:hyperlink>
+          </w:p>
+        </w:tc>
+      </w:tr>
+      <w:tr>
+        <w:tc>
+          <w:tcPr>
+            <w:tcW w:w="955" w:type="dxa"/>
+          </w:tcPr>
+          <w:p>
+            <w:pPr>
+              <w:jc w:val="center"/>
+              <w:rPr>
+                <w:lang w:val="en-US"/>
+              </w:rPr>
+            </w:pPr>
+            <w:r>
+              <w:rPr>
+                <w:lang w:val="en-US"/>
+              </w:rPr>
+              <w:lastRenderedPageBreak/>
+              <w:t>5</w:t>
+            </w:r>
+          </w:p>
+        </w:tc>
+        <w:tc>
+          <w:tcPr>
+            <w:tcW w:w="1926" w:type="dxa"/>
+          </w:tcPr>
+          <w:p>
+            <w:pPr>
+              <w:rPr>
+                <w:lang w:val="en-US"/>
+              </w:rPr>
+            </w:pPr>
+            <w:r>
+              <w:rPr>
+                <w:lang w:val="en-US"/>
+              </w:rPr>
+              <w:t>Development of Predictive Models for Identifying Potential S100A9 Inhibitors Based on Machine Learning Methods</w:t>
+            </w:r>
+          </w:p>
+        </w:tc>
+        <w:tc>
+          <w:tcPr>
+            <w:tcW w:w="5723" w:type="dxa"/>
+          </w:tcPr>
+          <w:p>
+            <w:pPr>
+              <w:jc w:val="both"/>
+              <w:rPr>
+                <w:b/>
+                <w:bCs/>
+              </w:rPr>
+            </w:pPr>
+            <w:r>
+              <w:rPr>
+                <w:b/>
+                <w:bCs/>
+              </w:rPr>
+              <w:t>¿Qué hicieron en este a</w:t>
+            </w:r>
+            <w:r>
+              <w:rPr>
+                <w:b/>
+                <w:bCs/>
+              </w:rPr>
+              <w:t>rtículo?</w:t>
+            </w:r>
+            <w:r>
+              <w:rPr>
+                <w:b/>
+                <w:bCs/>
+              </w:rPr>
+              <w:t xml:space="preserve"> (Una sola diana)</w:t>
+            </w:r>
+          </w:p>
+          <w:p>
+            <w:pPr>
+              <w:jc w:val="both"/>
+            </w:pPr>
+            <w:r>
+              <w:t xml:space="preserve">Desarrollaron varios modelos de Machine </w:t>
+            </w:r>
+            <w:proofErr w:type="spellStart"/>
+            <w:r>
+              <w:t>learning</w:t>
+            </w:r>
+            <w:proofErr w:type="spellEnd"/>
+            <w:r>
+              <w:t xml:space="preserve"> para determinar inhibidores para el S100A9. Emplearon descriptores moleculares 2-D y en el caso de huellas dactilares, consideraron cada bit como un descriptor molecular en si mismo. </w:t>
+            </w:r>
+            <w:r>
+              <w:t>El S100A9 es un objetivo potencial para diversas enfermedades como cáncer de próstata, el cáncer colorrectal y el EA.</w:t>
+            </w:r>
+          </w:p>
+        </w:tc>
+        <w:tc>
+          <w:tcPr>
+            <w:tcW w:w="2235" w:type="dxa"/>
+          </w:tcPr>
+          <w:p>
+            <w:pPr>
+              <w:rPr>
+                <w:lang w:val="en-US"/>
+              </w:rPr>
+            </w:pPr>
+            <w:hyperlink r:id="rId85" w:anchor="B11" w:history="1">
+              <w:r>
+                <w:rPr>
+                  <w:rStyle w:val="Hipervnculo"/>
+                  <w:lang w:val="en-US"/>
+                </w:rPr>
+                <w:t>Frontiers | Development of Predictive Models for Identifying Potential S100A9 Inhibitors Based on Machine Learning Methods (frontiersin.org)</w:t>
+              </w:r>
+            </w:hyperlink>
+          </w:p>
+        </w:tc>
+      </w:tr>
+      <w:tr>
+        <w:tc>
+          <w:tcPr>
+            <w:tcW w:w="955" w:type="dxa"/>
+          </w:tcPr>
+          <w:p>
+            <w:pPr>
+              <w:jc w:val="center"/>
+              <w:rPr>
+                <w:lang w:val="en-US"/>
+              </w:rPr>
+            </w:pPr>
+            <w:r>
+              <w:rPr>
+                <w:lang w:val="en-US"/>
+              </w:rPr>
+              <w:t>6</w:t>
+            </w:r>
+          </w:p>
+        </w:tc>
+        <w:tc>
+          <w:tcPr>
+            <w:tcW w:w="1926" w:type="dxa"/>
+          </w:tcPr>
+          <w:p>
+            <w:pPr>
+              <w:rPr>
+                <w:lang w:val="en-US"/>
+              </w:rPr>
+            </w:pPr>
+            <w:r>
+              <w:rPr>
+                <w:lang w:val="en-US"/>
+              </w:rPr>
+              <w:t xml:space="preserve">Neural Network Modeling of </w:t>
+            </w:r>
+            <w:proofErr w:type="spellStart"/>
+            <w:r>
+              <w:rPr>
+                <w:lang w:val="en-US"/>
+              </w:rPr>
+              <w:t>AChE</w:t>
+            </w:r>
+            <w:proofErr w:type="spellEnd"/>
+            <w:r>
+              <w:rPr>
+                <w:lang w:val="en-US"/>
+              </w:rPr>
+              <w:t xml:space="preserve"> Inhibition by New Carbazole-Bearing Oxazolones</w:t>
+            </w:r>
+          </w:p>
+        </w:tc>
+        <w:tc>
+          <w:tcPr>
+            <w:tcW w:w="5723" w:type="dxa"/>
+          </w:tcPr>
+          <w:p>
+            <w:pPr>
+              <w:jc w:val="both"/>
+              <w:rPr>
+                <w:b/>
+                <w:bCs/>
+              </w:rPr>
+            </w:pPr>
+            <w:r>
+              <w:rPr>
+                <w:b/>
+                <w:bCs/>
+              </w:rPr>
+              <w:t>¿Qué hicieron en este a</w:t>
+            </w:r>
+            <w:r>
+              <w:rPr>
+                <w:b/>
+                <w:bCs/>
+              </w:rPr>
+              <w:t>rtículo? (Una sola diana)</w:t>
+            </w:r>
+          </w:p>
+          <w:p>
+            <w:pPr>
+              <w:jc w:val="both"/>
+            </w:pPr>
+            <w:r>
+              <w:t xml:space="preserve">Se emplearon redes neuronales para predecir la actividad de inhibición de compuestos </w:t>
+            </w:r>
+            <w:proofErr w:type="spellStart"/>
+            <w:r>
+              <w:t>oxazolones</w:t>
+            </w:r>
+            <w:proofErr w:type="spellEnd"/>
+            <w:r>
+              <w:t xml:space="preserve"> contra </w:t>
+            </w:r>
+            <w:r>
+              <w:t xml:space="preserve">la acetilcolina esterasa. </w:t>
+            </w:r>
+            <w:r>
+              <w:t xml:space="preserve">Los derivados sintetizados de </w:t>
+            </w:r>
+            <w:proofErr w:type="spellStart"/>
+            <w:r>
+              <w:t>oxazolona</w:t>
+            </w:r>
+            <w:proofErr w:type="spellEnd"/>
+            <w:r>
+              <w:t xml:space="preserve"> portadores de </w:t>
+            </w:r>
+            <w:proofErr w:type="spellStart"/>
+            <w:r>
+              <w:t>carbazol</w:t>
+            </w:r>
+            <w:proofErr w:type="spellEnd"/>
+            <w:r>
+              <w:t xml:space="preserve"> inhibieron la </w:t>
+            </w:r>
+            <w:proofErr w:type="spellStart"/>
+            <w:r>
+              <w:t>AChE</w:t>
+            </w:r>
+            <w:proofErr w:type="spellEnd"/>
+            <w:r>
+              <w:t xml:space="preserve"> en condiciones in vitro, y se recomienda realizar más investigaciones con estudios in vivo</w:t>
+            </w:r>
+          </w:p>
+        </w:tc>
+        <w:tc>
+          <w:tcPr>
+            <w:tcW w:w="2235" w:type="dxa"/>
+          </w:tcPr>
+          <w:p>
+            <w:pPr>
+              <w:rPr>
+                <w:lang w:val="en-US"/>
+              </w:rPr>
+            </w:pPr>
+            <w:hyperlink r:id="rId86" w:history="1">
+              <w:r>
+                <w:rPr>
+                  <w:rStyle w:val="Hipervnculo"/>
+                  <w:lang w:val="en-US"/>
+                </w:rPr>
+                <w:t xml:space="preserve">Neural Network Modeling of </w:t>
+              </w:r>
+              <w:proofErr w:type="spellStart"/>
+              <w:r>
+                <w:rPr>
+                  <w:rStyle w:val="Hipervnculo"/>
+                  <w:lang w:val="en-US"/>
+                </w:rPr>
+                <w:t>AChE</w:t>
+              </w:r>
+              <w:proofErr w:type="spellEnd"/>
+              <w:r>
+                <w:rPr>
+                  <w:rStyle w:val="Hipervnculo"/>
+                  <w:lang w:val="en-US"/>
+                </w:rPr>
+                <w:t xml:space="preserve"> Inhibition by New Carbazole-Bearing Oxazolones | Interdisciplinary Sciences: Computational Life Sciences (springer.com)</w:t>
+              </w:r>
+            </w:hyperlink>
+          </w:p>
+        </w:tc>
+      </w:tr>
+      <w:tr>
+        <w:tc>
+          <w:tcPr>
+            <w:tcW w:w="955" w:type="dxa"/>
+          </w:tcPr>
+          <w:p>
+            <w:pPr>
+              <w:jc w:val="center"/>
+              <w:rPr>
+                <w:lang w:val="en-US"/>
+              </w:rPr>
+            </w:pPr>
+            <w:r>
+              <w:rPr>
+                <w:lang w:val="en-US"/>
+              </w:rPr>
+              <w:t>7</w:t>
+            </w:r>
+          </w:p>
+        </w:tc>
+        <w:tc>
+          <w:tcPr>
+            <w:tcW w:w="1926" w:type="dxa"/>
+          </w:tcPr>
+          <w:p>
+            <w:pPr>
+              <w:rPr>
+                <w:lang w:val="en-US"/>
+              </w:rPr>
+            </w:pPr>
+            <w:r>
+              <w:rPr>
+                <w:lang w:val="en-US"/>
+              </w:rPr>
+              <w:t>Discovery of multitarget-directed ligands against Alzheimer's disease through systematic prediction of chemical-protein interactions</w:t>
+            </w:r>
+          </w:p>
+        </w:tc>
+        <w:tc>
+          <w:tcPr>
+            <w:tcW w:w="5723" w:type="dxa"/>
+          </w:tcPr>
+          <w:p>
+            <w:pPr>
+              <w:jc w:val="both"/>
+              <w:rPr>
+                <w:b/>
+                <w:bCs/>
+              </w:rPr>
+            </w:pPr>
+            <w:r>
+              <w:rPr>
+                <w:b/>
+                <w:bCs/>
+              </w:rPr>
+              <w:t>El problema de las i</w:t>
+            </w:r>
+            <w:r>
+              <w:rPr>
+                <w:b/>
+                <w:bCs/>
+              </w:rPr>
+              <w:t>nteracciones proteína-proteína</w:t>
+            </w:r>
+          </w:p>
+          <w:p>
+            <w:pPr>
+              <w:jc w:val="both"/>
+            </w:pPr>
+            <w:r>
+              <w:t xml:space="preserve">Determinar las interacciones químico-proteína (CPI) es costoso, requiere mucho tiempo y mano de obra. La predicción in </w:t>
+            </w:r>
+            <w:proofErr w:type="spellStart"/>
+            <w:r>
+              <w:t>silico</w:t>
+            </w:r>
+            <w:proofErr w:type="spellEnd"/>
+            <w:r>
+              <w:t xml:space="preserve"> de la CPI puede facilitar la identificación de dianas y el descubrimiento de fármacos. Aunque se han desarrollado muchas herramientas de predicción de dianas in </w:t>
+            </w:r>
+            <w:proofErr w:type="spellStart"/>
+            <w:r>
+              <w:t>silico</w:t>
+            </w:r>
+            <w:proofErr w:type="spellEnd"/>
+            <w:r>
+              <w:t>, pocas de ellas podían predecir moléculas activas frente a múltiples dianas para una sola enfermedad.</w:t>
+            </w:r>
+          </w:p>
+          <w:p>
+            <w:pPr>
+              <w:jc w:val="both"/>
+            </w:pPr>
+          </w:p>
+          <w:p>
+            <w:pPr>
+              <w:jc w:val="both"/>
+              <w:rPr>
+                <w:b/>
+                <w:bCs/>
+              </w:rPr>
+            </w:pPr>
+            <w:r>
+              <w:rPr>
+                <w:b/>
+                <w:bCs/>
+              </w:rPr>
+              <w:t>¿Qué hicieron en este artículo? (Una sola diana)</w:t>
+            </w:r>
+          </w:p>
+          <w:p>
+            <w:pPr>
+              <w:jc w:val="both"/>
+            </w:pPr>
+            <w:r>
+              <w:t xml:space="preserve">En este artículo diseñaron modelos de machine </w:t>
+            </w:r>
+            <w:proofErr w:type="spellStart"/>
+            <w:r>
+              <w:t>learning</w:t>
+            </w:r>
+            <w:proofErr w:type="spellEnd"/>
+            <w:r>
+              <w:t xml:space="preserve"> </w:t>
+            </w:r>
+            <w:r>
+              <w:t xml:space="preserve">como algoritmos bayesianos y de partición recursiva para hacer modelos </w:t>
+            </w:r>
+            <w:proofErr w:type="spellStart"/>
+            <w:r>
+              <w:t>mt</w:t>
+            </w:r>
+            <w:proofErr w:type="spellEnd"/>
+            <w:r>
+              <w:t>-QSAR. Lo hicieron contra 25 dianas clave</w:t>
+            </w:r>
+            <w:r>
+              <w:t xml:space="preserve"> hacia la EA. El ROC para las pruebas de todos los algoritmos creados (crearon 100 modelos) les resultó entre 0.741 a 1</w:t>
+            </w:r>
+            <w:r>
+              <w:t xml:space="preserve">, con un promedio de 0.965. </w:t>
+            </w:r>
+            <w:r>
+              <w:t xml:space="preserve">Determinaron 7 inhibidores de la </w:t>
+            </w:r>
+            <w:proofErr w:type="spellStart"/>
+            <w:r>
+              <w:t>acetilcolinaesterasa</w:t>
+            </w:r>
+            <w:proofErr w:type="spellEnd"/>
+            <w:r>
+              <w:t xml:space="preserve">, cuatro antagonistas de histamina 3. </w:t>
+            </w:r>
+            <w:r>
+              <w:t>MTDL DL0410</w:t>
+            </w:r>
+            <w:r>
+              <w:t xml:space="preserve"> se identificó como un inhibidor dual </w:t>
+            </w:r>
+            <w:r>
+              <w:t xml:space="preserve">de la </w:t>
+            </w:r>
+            <w:proofErr w:type="spellStart"/>
+            <w:r>
+              <w:t>acetilcolinaesterasa</w:t>
+            </w:r>
+            <w:proofErr w:type="spellEnd"/>
+            <w:r>
+              <w:t xml:space="preserve"> y </w:t>
+            </w:r>
+            <w:proofErr w:type="spellStart"/>
+            <w:r>
+              <w:t>BuChE</w:t>
+            </w:r>
+            <w:proofErr w:type="spellEnd"/>
+            <w:r>
+              <w:t xml:space="preserve">. </w:t>
+            </w:r>
+            <w:r>
+              <w:rPr>
+                <w:color w:val="FF0000"/>
+              </w:rPr>
+              <w:t xml:space="preserve">Esta investigación es el primer informe que utiliza el enfoque </w:t>
+            </w:r>
+            <w:proofErr w:type="spellStart"/>
+            <w:r>
+              <w:rPr>
+                <w:color w:val="FF0000"/>
+              </w:rPr>
+              <w:t>mt</w:t>
+            </w:r>
+            <w:proofErr w:type="spellEnd"/>
+            <w:r>
+              <w:rPr>
+                <w:color w:val="FF0000"/>
+              </w:rPr>
+              <w:t>-QASR para predecir la interacción químico-proteica para una sola enfermedad y descubrir MTDL altamente potentes.</w:t>
+            </w:r>
+            <w:r>
+              <w:rPr>
+                <w:color w:val="FF0000"/>
+              </w:rPr>
+              <w:t xml:space="preserve"> </w:t>
+            </w:r>
+          </w:p>
+        </w:tc>
+        <w:tc>
+          <w:tcPr>
+            <w:tcW w:w="2235" w:type="dxa"/>
+          </w:tcPr>
+          <w:p>
+            <w:pPr>
+              <w:rPr>
+                <w:lang w:val="en-US"/>
+              </w:rPr>
+            </w:pPr>
+            <w:hyperlink r:id="rId87" w:history="1">
+              <w:r>
+                <w:rPr>
+                  <w:rStyle w:val="Hipervnculo"/>
+                  <w:lang w:val="en-US"/>
+                </w:rPr>
+                <w:t>Discovery of multitarget-directed ligands against Alzheimer's disease through systematic prediction of chemical-protein interactions - PubMed (nih.gov)</w:t>
+              </w:r>
+            </w:hyperlink>
+          </w:p>
+        </w:tc>
+      </w:tr>
+      <w:tr>
+        <w:tc>
+          <w:tcPr>
+            <w:tcW w:w="955" w:type="dxa"/>
+          </w:tcPr>
+          <w:p>
+            <w:pPr>
+              <w:jc w:val="center"/>
+              <w:rPr>
+                <w:lang w:val="en-US"/>
+              </w:rPr>
+            </w:pPr>
+            <w:r>
+              <w:rPr>
+                <w:lang w:val="en-US"/>
+              </w:rPr>
+              <w:lastRenderedPageBreak/>
+              <w:t>8</w:t>
+            </w:r>
+          </w:p>
+        </w:tc>
+        <w:tc>
+          <w:tcPr>
+            <w:tcW w:w="1926" w:type="dxa"/>
+          </w:tcPr>
+          <w:p>
+            <w:pPr>
+              <w:rPr>
+                <w:lang w:val="en-US"/>
+              </w:rPr>
+            </w:pPr>
+            <w:r>
+              <w:rPr>
+                <w:lang w:val="en-US"/>
+              </w:rPr>
+              <w:t xml:space="preserve">Development of Activity Rules and Chemical Fragment Design for In Silico Discovery of </w:t>
+            </w:r>
+            <w:proofErr w:type="spellStart"/>
+            <w:r>
+              <w:rPr>
+                <w:lang w:val="en-US"/>
+              </w:rPr>
+              <w:t>AChE</w:t>
+            </w:r>
+            <w:proofErr w:type="spellEnd"/>
+            <w:r>
+              <w:rPr>
+                <w:lang w:val="en-US"/>
+              </w:rPr>
+              <w:t xml:space="preserve"> and BACE1 Dual Inhibitors against Alzheimer’s Disease</w:t>
+            </w:r>
+          </w:p>
+        </w:tc>
+        <w:tc>
+          <w:tcPr>
+            <w:tcW w:w="5723" w:type="dxa"/>
+          </w:tcPr>
+          <w:p>
+            <w:pPr>
+              <w:jc w:val="both"/>
+              <w:rPr>
+                <w:b/>
+                <w:bCs/>
+              </w:rPr>
+            </w:pPr>
+            <w:r>
+              <w:rPr>
+                <w:b/>
+                <w:bCs/>
+              </w:rPr>
+              <w:t>¿Qué hicieron en este a</w:t>
+            </w:r>
+            <w:r>
+              <w:rPr>
+                <w:b/>
+                <w:bCs/>
+              </w:rPr>
+              <w:t>rtículo? (</w:t>
+            </w:r>
+            <w:proofErr w:type="spellStart"/>
+            <w:r>
+              <w:rPr>
+                <w:b/>
+                <w:bCs/>
+              </w:rPr>
+              <w:t>multidiana</w:t>
+            </w:r>
+            <w:proofErr w:type="spellEnd"/>
+            <w:r>
+              <w:rPr>
+                <w:b/>
+                <w:bCs/>
+              </w:rPr>
+              <w:t>)</w:t>
+            </w:r>
+          </w:p>
+          <w:p>
+            <w:pPr>
+              <w:jc w:val="both"/>
+            </w:pPr>
+            <w:r>
+              <w:t xml:space="preserve">En este artículo desarrollaron varios modelos de Machine </w:t>
+            </w:r>
+            <w:proofErr w:type="spellStart"/>
+            <w:r>
+              <w:t>learning</w:t>
+            </w:r>
+            <w:proofErr w:type="spellEnd"/>
+            <w:r>
+              <w:t xml:space="preserve"> clasificatorios, se basaron en un umbral de 100 </w:t>
+            </w:r>
+            <w:proofErr w:type="spellStart"/>
+            <w:r>
+              <w:t>nM</w:t>
+            </w:r>
+            <w:proofErr w:type="spellEnd"/>
+            <w:r>
+              <w:t xml:space="preserve"> basado en las curvas ROC, asimismo, fue </w:t>
+            </w:r>
+            <w:proofErr w:type="spellStart"/>
+            <w:r>
+              <w:t>multidiana</w:t>
+            </w:r>
+            <w:proofErr w:type="spellEnd"/>
+            <w:r>
+              <w:t xml:space="preserve">, pues se centraron en </w:t>
+            </w:r>
+            <w:proofErr w:type="spellStart"/>
+            <w:r>
+              <w:t>AChE</w:t>
+            </w:r>
+            <w:proofErr w:type="spellEnd"/>
+            <w:r>
+              <w:t xml:space="preserve"> y BACE1. Desarrollaron los modelos individuales para cada uno y determinaron cuáles fueron los descriptores que conducían a la inhibición. </w:t>
+            </w:r>
+            <w:r>
+              <w:t xml:space="preserve">Se diseñaron más de 250 nuevos inhibidores in </w:t>
+            </w:r>
+            <w:proofErr w:type="spellStart"/>
+            <w:r>
+              <w:t>silico</w:t>
+            </w:r>
+            <w:proofErr w:type="spellEnd"/>
+            <w:r>
+              <w:t xml:space="preserve"> basados en fragmentos.</w:t>
+            </w:r>
+          </w:p>
+        </w:tc>
+        <w:tc>
+          <w:tcPr>
+            <w:tcW w:w="2235" w:type="dxa"/>
+          </w:tcPr>
+          <w:p>
+            <w:pPr>
+              <w:rPr>
+                <w:lang w:val="en-US"/>
+              </w:rPr>
+            </w:pPr>
+            <w:hyperlink r:id="rId88" w:history="1">
+              <w:r>
+                <w:rPr>
+                  <w:rStyle w:val="Hipervnculo"/>
+                  <w:lang w:val="en-US"/>
+                </w:rPr>
+                <w:t xml:space="preserve">Molecules | Free Full-Text | Development of Activity Rules and Chemical Fragment Design for In Silico Discovery of </w:t>
+              </w:r>
+              <w:proofErr w:type="spellStart"/>
+              <w:r>
+                <w:rPr>
+                  <w:rStyle w:val="Hipervnculo"/>
+                  <w:lang w:val="en-US"/>
+                </w:rPr>
+                <w:t>AChE</w:t>
+              </w:r>
+              <w:proofErr w:type="spellEnd"/>
+              <w:r>
+                <w:rPr>
+                  <w:rStyle w:val="Hipervnculo"/>
+                  <w:lang w:val="en-US"/>
+                </w:rPr>
+                <w:t xml:space="preserve"> and BACE1 Dual Inhibitors against </w:t>
+              </w:r>
+              <w:proofErr w:type="spellStart"/>
+              <w:r>
+                <w:rPr>
+                  <w:rStyle w:val="Hipervnculo"/>
+                  <w:lang w:val="en-US"/>
+                </w:rPr>
+                <w:t>Alzheimer&amp;rsquo;s</w:t>
+              </w:r>
+              <w:proofErr w:type="spellEnd"/>
+              <w:r>
+                <w:rPr>
+                  <w:rStyle w:val="Hipervnculo"/>
+                  <w:lang w:val="en-US"/>
+                </w:rPr>
+                <w:t xml:space="preserve"> Disease (mdpi.com)</w:t>
+              </w:r>
+            </w:hyperlink>
+          </w:p>
+        </w:tc>
+      </w:tr>
+      <w:tr>
+        <w:tc>
+          <w:tcPr>
+            <w:tcW w:w="955" w:type="dxa"/>
+          </w:tcPr>
+          <w:p>
+            <w:pPr>
+              <w:jc w:val="center"/>
+              <w:rPr>
+                <w:lang w:val="en-US"/>
+              </w:rPr>
+            </w:pPr>
+            <w:r>
+              <w:rPr>
+                <w:lang w:val="en-US"/>
+              </w:rPr>
+              <w:t>9</w:t>
+            </w:r>
+          </w:p>
+        </w:tc>
+        <w:tc>
+          <w:tcPr>
+            <w:tcW w:w="1926" w:type="dxa"/>
+          </w:tcPr>
+          <w:p>
+            <w:pPr>
+              <w:rPr>
+                <w:lang w:val="en-US"/>
+              </w:rPr>
+            </w:pPr>
+            <w:r>
+              <w:rPr>
+                <w:lang w:val="en-US"/>
+              </w:rPr>
+              <w:t>How Is Alzheimer's Disease Treated?</w:t>
+            </w:r>
+          </w:p>
+        </w:tc>
+        <w:tc>
+          <w:tcPr>
+            <w:tcW w:w="5723" w:type="dxa"/>
+          </w:tcPr>
+          <w:p>
+            <w:pPr>
+              <w:jc w:val="center"/>
+              <w:rPr>
+                <w:b/>
+                <w:bCs/>
+                <w:lang w:val="en-US"/>
+              </w:rPr>
+            </w:pPr>
+            <w:proofErr w:type="spellStart"/>
+            <w:r>
+              <w:rPr>
+                <w:b/>
+                <w:bCs/>
+                <w:lang w:val="en-US"/>
+              </w:rPr>
+              <w:t>Medicamentos</w:t>
+            </w:r>
+            <w:proofErr w:type="spellEnd"/>
+            <w:r>
+              <w:rPr>
+                <w:b/>
+                <w:bCs/>
+                <w:lang w:val="en-US"/>
+              </w:rPr>
+              <w:t xml:space="preserve"> para </w:t>
+            </w:r>
+            <w:proofErr w:type="spellStart"/>
+            <w:r>
+              <w:rPr>
+                <w:b/>
+                <w:bCs/>
+                <w:lang w:val="en-US"/>
+              </w:rPr>
+              <w:t>el</w:t>
+            </w:r>
+            <w:proofErr w:type="spellEnd"/>
+            <w:r>
+              <w:rPr>
+                <w:b/>
+                <w:bCs/>
+                <w:lang w:val="en-US"/>
+              </w:rPr>
+              <w:t xml:space="preserve"> EA</w:t>
+            </w:r>
+            <w:r>
+              <w:rPr>
+                <w:b/>
+                <w:bCs/>
+                <w:lang w:val="en-US"/>
+              </w:rPr>
+              <w:t>+</w:t>
+            </w:r>
+          </w:p>
+          <w:p>
+            <w:pPr>
+              <w:jc w:val="both"/>
+              <w:rPr>
+                <w:b/>
+                <w:bCs/>
+                <w:lang w:val="en-US"/>
+              </w:rPr>
+            </w:pPr>
+          </w:p>
+          <w:p>
+            <w:pPr>
+              <w:jc w:val="both"/>
+              <w:rPr>
+                <w:b/>
+                <w:bCs/>
+              </w:rPr>
+            </w:pPr>
+            <w:r>
+              <w:rPr>
+                <w:b/>
+                <w:bCs/>
+              </w:rPr>
+              <w:t xml:space="preserve">Para la </w:t>
+            </w:r>
+            <w:proofErr w:type="spellStart"/>
+            <w:r>
+              <w:rPr>
+                <w:b/>
+                <w:bCs/>
+              </w:rPr>
+              <w:t>acetilcolinaesterasa</w:t>
+            </w:r>
+            <w:proofErr w:type="spellEnd"/>
+          </w:p>
+          <w:p>
+            <w:pPr>
+              <w:jc w:val="both"/>
+            </w:pPr>
+            <w:r>
+              <w:t xml:space="preserve">La galantamina, la rivastigmina y el </w:t>
+            </w:r>
+            <w:proofErr w:type="spellStart"/>
+            <w:r>
+              <w:t>donepezilo</w:t>
+            </w:r>
+            <w:proofErr w:type="spellEnd"/>
+            <w:r>
+              <w:t xml:space="preserve"> son inhibidores de la colinesterasa que se recetan para los síntomas leves a moderados de la enfermedad de Alzheimer. Estos medicamentos pueden ayudar a reducir o controlar algunos síntomas cognitivos y conductuales.</w:t>
+            </w:r>
+            <w:r>
+              <w:t xml:space="preserve"> </w:t>
+            </w:r>
+            <w:r>
+              <w:t>Los inhibidores de la colinesterasa previenen la descomposición de la acetilcolina, una sustancia química del cerebro que se cree que es importante para la memoria y el pensamiento.</w:t>
+            </w:r>
+          </w:p>
+          <w:p>
+            <w:pPr>
+              <w:jc w:val="both"/>
+            </w:pPr>
+          </w:p>
+          <w:p>
+            <w:pPr>
+              <w:jc w:val="both"/>
+              <w:rPr>
+                <w:b/>
+                <w:bCs/>
+              </w:rPr>
+            </w:pPr>
+            <w:r>
+              <w:rPr>
+                <w:b/>
+                <w:bCs/>
+              </w:rPr>
+              <w:t>Para la beta-amiloide</w:t>
+            </w:r>
+          </w:p>
+          <w:p>
+            <w:pPr>
+              <w:jc w:val="both"/>
+            </w:pPr>
+            <w:r>
+              <w:t xml:space="preserve">El </w:t>
+            </w:r>
+            <w:proofErr w:type="spellStart"/>
+            <w:r>
+              <w:t>lecanemab</w:t>
+            </w:r>
+            <w:proofErr w:type="spellEnd"/>
+            <w:r>
+              <w:t xml:space="preserve"> es una inmunoterapia aprobada por la FDA para tratar la enfermedad de Alzheimer temprana. Se dirige a la proteína beta-amiloide para ayudar a reducir las placas amiloides, uno de los cambios cerebrales característicos de la enfermedad de Alzheimer.</w:t>
+            </w:r>
+          </w:p>
+          <w:p>
+            <w:pPr>
+              <w:jc w:val="both"/>
+            </w:pPr>
+          </w:p>
+          <w:p>
+            <w:pPr>
+              <w:jc w:val="both"/>
+            </w:pPr>
+          </w:p>
+        </w:tc>
+        <w:tc>
+          <w:tcPr>
+            <w:tcW w:w="2235" w:type="dxa"/>
+          </w:tcPr>
+          <w:p>
+            <w:pPr>
+              <w:rPr>
+                <w:lang w:val="en-US"/>
+              </w:rPr>
+            </w:pPr>
+            <w:hyperlink r:id="rId89" w:history="1">
+              <w:r>
+                <w:rPr>
+                  <w:rStyle w:val="Hipervnculo"/>
+                  <w:lang w:val="en-US"/>
+                </w:rPr>
+                <w:t xml:space="preserve">How Is Alzheimer's Disease Treated? </w:t>
+              </w:r>
+              <w:r>
+                <w:rPr>
+                  <w:rStyle w:val="Hipervnculo"/>
+                  <w:lang w:val="en-US"/>
+                </w:rPr>
+                <w:t>| National Institute on Aging (nih.gov)</w:t>
+              </w:r>
+            </w:hyperlink>
+          </w:p>
+        </w:tc>
+      </w:tr>
+      <w:tr>
+        <w:tc>
+          <w:tcPr>
+            <w:tcW w:w="955" w:type="dxa"/>
+          </w:tcPr>
+          <w:p>
+            <w:pPr>
+              <w:jc w:val="center"/>
+              <w:rPr>
+                <w:lang w:val="en-US"/>
+              </w:rPr>
+            </w:pPr>
+            <w:r>
+              <w:rPr>
+                <w:lang w:val="en-US"/>
+              </w:rPr>
+              <w:t>10</w:t>
+            </w:r>
+          </w:p>
+        </w:tc>
+        <w:tc>
+          <w:tcPr>
+            <w:tcW w:w="1926" w:type="dxa"/>
+          </w:tcPr>
+          <w:p>
+            <w:pPr>
+              <w:rPr>
+                <w:lang w:val="en-US"/>
+              </w:rPr>
+            </w:pPr>
+            <w:r>
+              <w:rPr>
+                <w:lang w:val="en-US"/>
+              </w:rPr>
+              <w:t>Development of Dual Inhibitors against Alzheimer’s Disease Using Fragment-Based QSAR and Molecular Docking</w:t>
+            </w:r>
+          </w:p>
+        </w:tc>
+        <w:tc>
+          <w:tcPr>
+            <w:tcW w:w="5723" w:type="dxa"/>
+          </w:tcPr>
+          <w:p>
+            <w:pPr>
+              <w:jc w:val="both"/>
+              <w:rPr>
+                <w:b/>
+                <w:bCs/>
+              </w:rPr>
+            </w:pPr>
+            <w:r>
+              <w:rPr>
+                <w:b/>
+                <w:bCs/>
+              </w:rPr>
+              <w:t>¿Qué hizo este estudio? (</w:t>
+            </w:r>
+            <w:proofErr w:type="spellStart"/>
+            <w:r>
+              <w:rPr>
+                <w:b/>
+                <w:bCs/>
+              </w:rPr>
+              <w:t>m</w:t>
+            </w:r>
+            <w:r>
+              <w:rPr>
+                <w:b/>
+                <w:bCs/>
+              </w:rPr>
+              <w:t>ultidiana</w:t>
+            </w:r>
+            <w:proofErr w:type="spellEnd"/>
+            <w:r>
+              <w:rPr>
+                <w:b/>
+                <w:bCs/>
+              </w:rPr>
+              <w:t xml:space="preserve">, </w:t>
+            </w:r>
+            <w:r>
+              <w:rPr>
+                <w:b/>
+                <w:bCs/>
+              </w:rPr>
+              <w:t>No ML)</w:t>
+            </w:r>
+          </w:p>
+          <w:p>
+            <w:pPr>
+              <w:jc w:val="both"/>
+            </w:pPr>
+            <w:r>
+              <w:rPr>
+                <w:rFonts w:ascii="STIXGeneral-Regular" w:hAnsi="STIXGeneral-Regular"/>
+                <w:color w:val="000000"/>
+                <w:shd w:val="clear" w:color="auto" w:fill="FFFFFF"/>
+              </w:rPr>
+              <w:t xml:space="preserve">Este estudio es un intento de identificar nuevos inhibidores duales dirigidos a las enzimas BACE-1 y </w:t>
+            </w:r>
+            <w:proofErr w:type="spellStart"/>
+            <w:r>
+              <w:rPr>
+                <w:rFonts w:ascii="STIXGeneral-Regular" w:hAnsi="STIXGeneral-Regular"/>
+                <w:color w:val="000000"/>
+                <w:shd w:val="clear" w:color="auto" w:fill="FFFFFF"/>
+              </w:rPr>
+              <w:t>AChE</w:t>
+            </w:r>
+            <w:proofErr w:type="spellEnd"/>
+            <w:r>
+              <w:rPr>
+                <w:rFonts w:ascii="STIXGeneral-Regular" w:hAnsi="STIXGeneral-Regular"/>
+                <w:color w:val="000000"/>
+                <w:shd w:val="clear" w:color="auto" w:fill="FFFFFF"/>
+              </w:rPr>
+              <w:t>. Se estudiaron las características estructurales de un conjunto de derivados de la dihidropiridina mediante un novedoso análisis QSAR basado en grupos. El análisis GQSAR reveló la importancia de los descriptores 2D y mostró que las variaciones del grupo químico en las moléculas influyeron sustancialmente en su actividad biológica. </w:t>
+            </w:r>
+          </w:p>
+        </w:tc>
+        <w:tc>
+          <w:tcPr>
+            <w:tcW w:w="2235" w:type="dxa"/>
+          </w:tcPr>
+          <w:p>
+            <w:pPr>
+              <w:rPr>
+                <w:lang w:val="en-US"/>
+              </w:rPr>
+            </w:pPr>
+            <w:hyperlink r:id="rId90" w:history="1">
+              <w:r>
+                <w:rPr>
+                  <w:rStyle w:val="Hipervnculo"/>
+                  <w:lang w:val="en-US"/>
+                </w:rPr>
+                <w:t>Development of Dual Inhibitors against Alzheimer’s Disease Using Fragment-Based QSAR and Molecular Docking (hindawi.com)</w:t>
+              </w:r>
+            </w:hyperlink>
+          </w:p>
+        </w:tc>
+      </w:tr>
+      <w:tr>
+        <w:tc>
+          <w:tcPr>
+            <w:tcW w:w="955" w:type="dxa"/>
+          </w:tcPr>
+          <w:p>
+            <w:pPr>
+              <w:jc w:val="center"/>
+              <w:rPr>
+                <w:lang w:val="en-US"/>
+              </w:rPr>
+            </w:pPr>
+            <w:r>
+              <w:rPr>
+                <w:lang w:val="en-US"/>
+              </w:rPr>
+              <w:t>11</w:t>
+            </w:r>
+          </w:p>
+        </w:tc>
+        <w:tc>
+          <w:tcPr>
+            <w:tcW w:w="1926" w:type="dxa"/>
+          </w:tcPr>
+          <w:p>
+            <w:pPr>
+              <w:rPr>
+                <w:lang w:val="en-US"/>
+              </w:rPr>
+            </w:pPr>
+            <w:r>
+              <w:rPr>
+                <w:lang w:val="en-US"/>
+              </w:rPr>
+              <w:t>Developing a Multi-target Model to Predict the Activity of Monoamine Oxidase A and B Drugs</w:t>
+            </w:r>
+          </w:p>
+        </w:tc>
+        <w:tc>
+          <w:tcPr>
+            <w:tcW w:w="5723" w:type="dxa"/>
+          </w:tcPr>
+          <w:p>
+            <w:pPr>
+              <w:jc w:val="both"/>
+              <w:rPr>
+                <w:b/>
+                <w:bCs/>
+              </w:rPr>
+            </w:pPr>
+            <w:r>
+              <w:rPr>
+                <w:b/>
+                <w:bCs/>
+              </w:rPr>
+              <w:t>¿Qué hizo este estudio? (</w:t>
+            </w:r>
+            <w:proofErr w:type="spellStart"/>
+            <w:r>
+              <w:rPr>
+                <w:b/>
+                <w:bCs/>
+              </w:rPr>
+              <w:t>multidiana</w:t>
+            </w:r>
+            <w:proofErr w:type="spellEnd"/>
+            <w:r>
+              <w:rPr>
+                <w:b/>
+                <w:bCs/>
+              </w:rPr>
+              <w:t>, no ML)</w:t>
+            </w:r>
+          </w:p>
+          <w:p>
+            <w:pPr>
+              <w:jc w:val="both"/>
+            </w:pPr>
+            <w:r>
+              <w:t xml:space="preserve">Desarrollaron modelos de análisis de discriminante lineal para las </w:t>
+            </w:r>
+            <w:proofErr w:type="spellStart"/>
+            <w:r>
+              <w:t>monoxidasas</w:t>
+            </w:r>
+            <w:proofErr w:type="spellEnd"/>
+            <w:r>
+              <w:t xml:space="preserve"> (MAO-A y MAO-B) que están relacionadas con la enfermedad de Parkinson, la enfermedad de Alzheimer y otros </w:t>
+            </w:r>
+            <w:proofErr w:type="spellStart"/>
+            <w:r>
+              <w:t>transtornos</w:t>
+            </w:r>
+            <w:proofErr w:type="spellEnd"/>
+            <w:r>
+              <w:t xml:space="preserve"> neuropsiquiátricos.  Crearon un QSAR </w:t>
+            </w:r>
+            <w:proofErr w:type="spellStart"/>
+            <w:r>
+              <w:t>multidiana</w:t>
+            </w:r>
+            <w:proofErr w:type="spellEnd"/>
+            <w:r>
+              <w:t xml:space="preserve"> de análisis discriminante. </w:t>
+            </w:r>
+          </w:p>
+        </w:tc>
+        <w:tc>
+          <w:tcPr>
+            <w:tcW w:w="2235" w:type="dxa"/>
+          </w:tcPr>
+          <w:p>
+            <w:pPr>
+              <w:rPr>
+                <w:lang w:val="en-US"/>
+              </w:rPr>
+            </w:pPr>
+            <w:hyperlink r:id="rId91" w:history="1">
+              <w:r>
+                <w:rPr>
+                  <w:rStyle w:val="Hipervnculo"/>
+                  <w:lang w:val="en-US"/>
+                </w:rPr>
+                <w:t>Developing a Multi-target Model to Predict the Activity of Monoamine Oxidase A and B Drugs - PubMed (nih.gov)</w:t>
+              </w:r>
+            </w:hyperlink>
+          </w:p>
+        </w:tc>
+      </w:tr>
+      <w:tr>
+        <w:tc>
+          <w:tcPr>
+            <w:tcW w:w="955" w:type="dxa"/>
+          </w:tcPr>
+          <w:p>
+            <w:pPr>
+              <w:jc w:val="center"/>
+              <w:rPr>
+                <w:lang w:val="en-US"/>
+              </w:rPr>
+            </w:pPr>
+            <w:r>
+              <w:rPr>
+                <w:lang w:val="en-US"/>
+              </w:rPr>
+              <w:t>12</w:t>
+            </w:r>
+          </w:p>
+        </w:tc>
+        <w:tc>
+          <w:tcPr>
+            <w:tcW w:w="1926" w:type="dxa"/>
+          </w:tcPr>
+          <w:p>
+            <w:pPr>
+              <w:rPr>
+                <w:lang w:val="en-US"/>
+              </w:rPr>
+            </w:pPr>
+            <w:proofErr w:type="spellStart"/>
+            <w:r>
+              <w:rPr>
+                <w:lang w:val="en-US"/>
+              </w:rPr>
+              <w:t>AlzhCPI</w:t>
+            </w:r>
+            <w:proofErr w:type="spellEnd"/>
+            <w:r>
+              <w:rPr>
+                <w:lang w:val="en-US"/>
+              </w:rPr>
+              <w:t xml:space="preserve">: A knowledge base </w:t>
+            </w:r>
+            <w:r>
+              <w:rPr>
+                <w:lang w:val="en-US"/>
+              </w:rPr>
+              <w:lastRenderedPageBreak/>
+              <w:t>for predicting chemical-protein interactions towards Alzheimer’s disease</w:t>
+            </w:r>
+          </w:p>
+        </w:tc>
+        <w:tc>
+          <w:tcPr>
+            <w:tcW w:w="5723" w:type="dxa"/>
+          </w:tcPr>
+          <w:p>
+            <w:pPr>
+              <w:jc w:val="both"/>
+              <w:rPr>
+                <w:b/>
+                <w:bCs/>
+              </w:rPr>
+            </w:pPr>
+            <w:r>
+              <w:rPr>
+                <w:b/>
+                <w:bCs/>
+              </w:rPr>
+              <w:lastRenderedPageBreak/>
+              <w:t>¿Qué se hizo en e</w:t>
+            </w:r>
+            <w:r>
+              <w:rPr>
+                <w:b/>
+                <w:bCs/>
+              </w:rPr>
+              <w:t>ste estudio? (</w:t>
+            </w:r>
+            <w:proofErr w:type="spellStart"/>
+            <w:r>
+              <w:rPr>
+                <w:b/>
+                <w:bCs/>
+              </w:rPr>
+              <w:t>multidiana</w:t>
+            </w:r>
+            <w:proofErr w:type="spellEnd"/>
+            <w:r>
+              <w:rPr>
+                <w:b/>
+                <w:bCs/>
+              </w:rPr>
+              <w:t>, IPP, ML)</w:t>
+            </w:r>
+          </w:p>
+          <w:p>
+            <w:pPr>
+              <w:jc w:val="both"/>
+              <w:rPr>
+                <w:b/>
+                <w:bCs/>
+              </w:rPr>
+            </w:pPr>
+          </w:p>
+          <w:p>
+            <w:pPr>
+              <w:jc w:val="both"/>
+              <w:rPr>
+                <w:b/>
+                <w:bCs/>
+              </w:rPr>
+            </w:pPr>
+            <w:r>
+              <w:rPr>
+                <w:b/>
+                <w:bCs/>
+              </w:rPr>
+              <w:lastRenderedPageBreak/>
+              <w:t>IPP</w:t>
+            </w:r>
+          </w:p>
+          <w:p>
+            <w:pPr>
+              <w:jc w:val="both"/>
+            </w:pPr>
+            <w:r>
+              <w:t>La identificación experimental de l</w:t>
+            </w:r>
+            <w:r>
+              <w:t>as dianas</w:t>
+            </w:r>
+            <w:r>
+              <w:t xml:space="preserve"> que interactúan con múltiples proteínas es costosa, requiere mucho tiempo y mano de obra. La predicción de dianas in </w:t>
+            </w:r>
+            <w:proofErr w:type="spellStart"/>
+            <w:r>
+              <w:t>silico</w:t>
+            </w:r>
+            <w:proofErr w:type="spellEnd"/>
+            <w:r>
+              <w:t xml:space="preserve"> es una alternativa rápida y barata a los enfoques experimentales de identificación de dianas, que podría acelerar el descubrimiento de "ligandos dirigidos a múltiples dianas (MTDL)" contra la EA.</w:t>
+            </w:r>
+          </w:p>
+          <w:p>
+            <w:pPr>
+              <w:jc w:val="both"/>
+            </w:pPr>
+          </w:p>
+          <w:p>
+            <w:pPr>
+              <w:jc w:val="both"/>
+              <w:rPr>
+                <w:b/>
+                <w:bCs/>
+              </w:rPr>
+            </w:pPr>
+            <w:r>
+              <w:rPr>
+                <w:b/>
+                <w:bCs/>
+              </w:rPr>
+              <w:t>Lo realizado</w:t>
+            </w:r>
+          </w:p>
+          <w:p>
+            <w:pPr>
+              <w:jc w:val="both"/>
+            </w:pPr>
+            <w:r>
+              <w:t xml:space="preserve">En esta investigación, nuestro objetivo fue aplicar el método </w:t>
+            </w:r>
+            <w:proofErr w:type="spellStart"/>
+            <w:r>
+              <w:t>mt</w:t>
+            </w:r>
+            <w:proofErr w:type="spellEnd"/>
+            <w:r>
+              <w:t>-QSAR para ampliar la biblioteca de modelos para predecir el IPC hacia la EA. Se construyeron otros 104 clasificadores binarios para predecir el CPI para 26 objetivos preclínicos de EA basados en los algoritmos bayesianos ingenuos (NB) y de partición recursiva (RP). Se aplicó la validación cruzada interna de 5 veces y la validación externa del conjunto de pruebas para evaluar el rendimiento de los conjuntos de entrenamiento y el conjunto de pruebas, respectivamente.</w:t>
+            </w:r>
+          </w:p>
+          <w:p>
+            <w:pPr>
+              <w:jc w:val="both"/>
+            </w:pPr>
+          </w:p>
+        </w:tc>
+        <w:tc>
+          <w:tcPr>
+            <w:tcW w:w="2235" w:type="dxa"/>
+          </w:tcPr>
+          <w:p>
+            <w:pPr>
+              <w:rPr>
+                <w:lang w:val="en-US"/>
+              </w:rPr>
+            </w:pPr>
+            <w:hyperlink r:id="rId92" w:history="1">
+              <w:proofErr w:type="spellStart"/>
+              <w:r>
+                <w:rPr>
+                  <w:rStyle w:val="Hipervnculo"/>
+                  <w:lang w:val="en-US"/>
+                </w:rPr>
+                <w:t>AlzhCPI</w:t>
+              </w:r>
+              <w:proofErr w:type="spellEnd"/>
+              <w:r>
+                <w:rPr>
+                  <w:rStyle w:val="Hipervnculo"/>
+                  <w:lang w:val="en-US"/>
+                </w:rPr>
+                <w:t xml:space="preserve">: A knowledge base for predicting </w:t>
+              </w:r>
+              <w:r>
+                <w:rPr>
+                  <w:rStyle w:val="Hipervnculo"/>
+                  <w:lang w:val="en-US"/>
+                </w:rPr>
+                <w:lastRenderedPageBreak/>
+                <w:t>chemical-protein interactions towards Alzheimer’s disease | PLOS ONE</w:t>
+              </w:r>
+            </w:hyperlink>
+          </w:p>
+        </w:tc>
+      </w:tr>
+      <w:tr>
+        <w:tc>
+          <w:tcPr>
+            <w:tcW w:w="955" w:type="dxa"/>
+          </w:tcPr>
+          <w:p>
+            <w:pPr>
+              <w:jc w:val="center"/>
+              <w:rPr>
+                <w:lang w:val="en-US"/>
+              </w:rPr>
+            </w:pPr>
+            <w:r>
+              <w:rPr>
+                <w:lang w:val="en-US"/>
+              </w:rPr>
+              <w:t>13</w:t>
+            </w:r>
+          </w:p>
+        </w:tc>
+        <w:tc>
+          <w:tcPr>
+            <w:tcW w:w="1926" w:type="dxa"/>
+          </w:tcPr>
+          <w:p>
+            <w:pPr>
+              <w:rPr>
+                <w:lang w:val="en-US"/>
+              </w:rPr>
+            </w:pPr>
+            <w:r>
+              <w:rPr>
+                <w:lang w:val="en-US"/>
+              </w:rPr>
+              <w:t>From in silico target prediction to multi-target drug design: Current databases, methods and applications</w:t>
+            </w:r>
+          </w:p>
+        </w:tc>
+        <w:tc>
+          <w:tcPr>
+            <w:tcW w:w="5723" w:type="dxa"/>
+          </w:tcPr>
+          <w:p>
+            <w:pPr>
+              <w:jc w:val="both"/>
+              <w:rPr>
+                <w:b/>
+                <w:bCs/>
+              </w:rPr>
+            </w:pPr>
+            <w:r>
+              <w:rPr>
+                <w:b/>
+                <w:bCs/>
+              </w:rPr>
+              <w:t xml:space="preserve">Cuestión central de la </w:t>
+            </w:r>
+            <w:r>
+              <w:rPr>
+                <w:b/>
+                <w:bCs/>
+              </w:rPr>
+              <w:t>predicción de objetivos</w:t>
+            </w:r>
+          </w:p>
+          <w:p>
+            <w:pPr>
+              <w:jc w:val="both"/>
+            </w:pPr>
+            <w:r>
+              <w:t>La cuestión central de la predicción de objetivos es identificar las interacciones químico-proteico (CPI) entre los productos químicos y las proteínas. Se utilizan dos métodos computacionales principales para predecir el CPI para un ligando dado, que fueron resumidos por una revisión reciente</w:t>
+            </w:r>
+            <w:r>
+              <w:t>.</w:t>
+            </w:r>
+            <w:r>
+              <w:t xml:space="preserve"> </w:t>
+            </w:r>
+            <w:r>
+              <w:t>Los métodos son el enfoque de predicción de dianas basado en ligandos (LBTP) [11, 12] y el enfoque de predicción de dianas basado en estructuras (SBTP) [13, 14].</w:t>
+            </w:r>
+            <w:r>
+              <w:t xml:space="preserve"> </w:t>
+            </w:r>
+          </w:p>
+        </w:tc>
+        <w:tc>
+          <w:tcPr>
+            <w:tcW w:w="2235" w:type="dxa"/>
+          </w:tcPr>
+          <w:p>
+            <w:pPr>
+              <w:rPr>
+                <w:lang w:val="en-US"/>
+              </w:rPr>
+            </w:pPr>
+            <w:hyperlink r:id="rId93" w:history="1">
+              <w:r>
+                <w:rPr>
+                  <w:rStyle w:val="Hipervnculo"/>
+                  <w:lang w:val="en-US"/>
+                </w:rPr>
+                <w:t>From in silico target prediction to multi-target drug design: Current databases, methods and applications - ScienceDirect</w:t>
               </w:r>
             </w:hyperlink>
           </w:p>
@@ -11515,57 +13443,937 @@
           <w:lang w:val="en-US"/>
         </w:rPr>
       </w:pPr>
+    </w:p>
+    <w:p>
+      <w:pPr>
+        <w:jc w:val="center"/>
+        <w:rPr>
+          <w:b/>
+          <w:bCs/>
+          <w:lang w:val="en-US"/>
+        </w:rPr>
+      </w:pPr>
+    </w:p>
+    <w:p>
+      <w:pPr>
+        <w:jc w:val="center"/>
+        <w:rPr>
+          <w:b/>
+          <w:bCs/>
+          <w:color w:val="FF0000"/>
+          <w:lang w:val="en-US"/>
+        </w:rPr>
+      </w:pPr>
+    </w:p>
+    <w:p>
+      <w:pPr>
+        <w:jc w:val="center"/>
+        <w:rPr>
+          <w:b/>
+          <w:bCs/>
+          <w:color w:val="FF0000"/>
+          <w:lang w:val="en-US"/>
+        </w:rPr>
+      </w:pPr>
+    </w:p>
+    <w:p>
+      <w:pPr>
+        <w:jc w:val="center"/>
+        <w:rPr>
+          <w:b/>
+          <w:bCs/>
+          <w:color w:val="FF0000"/>
+          <w:lang w:val="en-US"/>
+        </w:rPr>
+      </w:pPr>
+    </w:p>
+    <w:p>
+      <w:pPr>
+        <w:jc w:val="center"/>
+        <w:rPr>
+          <w:b/>
+          <w:bCs/>
+          <w:color w:val="FF0000"/>
+        </w:rPr>
+      </w:pPr>
+      <w:r>
+        <w:rPr>
+          <w:b/>
+          <w:bCs/>
+          <w:color w:val="FF0000"/>
+        </w:rPr>
+        <w:t xml:space="preserve">Machine </w:t>
+      </w:r>
       <w:proofErr w:type="spellStart"/>
       <w:r>
         <w:rPr>
           <w:b/>
           <w:bCs/>
-          <w:lang w:val="en-US"/>
+          <w:color w:val="FF0000"/>
         </w:rPr>
-        <w:t>Cosas</w:t>
+        <w:t>learning</w:t>
       </w:r>
       <w:proofErr w:type="spellEnd"/>
       <w:r>
         <w:rPr>
           <w:b/>
           <w:bCs/>
-          <w:lang w:val="en-US"/>
+          <w:color w:val="FF0000"/>
         </w:rPr>
-        <w:t xml:space="preserve"> </w:t>
+        <w:t xml:space="preserve"> y sus ventajas</w:t>
       </w:r>
-      <w:proofErr w:type="spellStart"/>
-      <w:r>
+    </w:p>
+    <w:tbl>
+      <w:tblPr>
+        <w:tblStyle w:val="Tablaconcuadrcula"/>
+        <w:tblW w:w="10839" w:type="dxa"/>
+        <w:tblInd w:w="-1346" w:type="dxa"/>
+        <w:tblLook w:val="04A0" w:firstRow="1" w:lastRow="0" w:firstColumn="1" w:lastColumn="0" w:noHBand="0" w:noVBand="1"/>
+      </w:tblPr>
+      <w:tblGrid>
+        <w:gridCol w:w="955"/>
+        <w:gridCol w:w="1926"/>
+        <w:gridCol w:w="5723"/>
+        <w:gridCol w:w="2235"/>
+      </w:tblGrid>
+      <w:tr>
+        <w:tc>
+          <w:tcPr>
+            <w:tcW w:w="955" w:type="dxa"/>
+          </w:tcPr>
+          <w:p>
+            <w:pPr>
+              <w:jc w:val="center"/>
+            </w:pPr>
+            <w:r>
+              <w:t>1</w:t>
+            </w:r>
+          </w:p>
+        </w:tc>
+        <w:tc>
+          <w:tcPr>
+            <w:tcW w:w="1926" w:type="dxa"/>
+          </w:tcPr>
+          <w:p>
+            <w:pPr>
+              <w:rPr>
+                <w:lang w:val="en-US"/>
+              </w:rPr>
+            </w:pPr>
+            <w:r>
+              <w:rPr>
+                <w:lang w:val="en-US"/>
+              </w:rPr>
+              <w:t>Machine learning in Alzheimer’s disease drug discovery and target identification</w:t>
+            </w:r>
+          </w:p>
+        </w:tc>
+        <w:tc>
+          <w:tcPr>
+            <w:tcW w:w="5723" w:type="dxa"/>
+          </w:tcPr>
+          <w:p>
+            <w:pPr>
+              <w:jc w:val="both"/>
+              <w:rPr>
+                <w:b/>
+                <w:bCs/>
+              </w:rPr>
+            </w:pPr>
+            <w:r>
+              <w:rPr>
+                <w:b/>
+                <w:bCs/>
+              </w:rPr>
+              <w:t>¿Por qué se emplea P</w:t>
+            </w:r>
+            <w:r>
+              <w:rPr>
+                <w:b/>
+                <w:bCs/>
+              </w:rPr>
+              <w:t>IC50?</w:t>
+            </w:r>
+          </w:p>
+          <w:p>
+            <w:pPr>
+              <w:jc w:val="both"/>
+            </w:pPr>
+            <w:r>
+              <w:t xml:space="preserve">Con el fin de optimizar la actividad biológica, el CI50 valor en rango </w:t>
+            </w:r>
+            <w:proofErr w:type="spellStart"/>
+            <w:r>
+              <w:t>micromolar</w:t>
+            </w:r>
+            <w:proofErr w:type="spellEnd"/>
+            <w:r>
+              <w:t xml:space="preserve"> (</w:t>
+            </w:r>
+            <w:proofErr w:type="spellStart"/>
+            <w:r>
+              <w:t>μM</w:t>
+            </w:r>
+            <w:proofErr w:type="spellEnd"/>
+            <w:r>
+              <w:t>) se convirtió en rango molar (M), y su logaritmo (− pIC50) como variable dependiente, es decir, (pIC50 = − logaritmo10IC50)</w:t>
+            </w:r>
+          </w:p>
+          <w:p>
+            <w:pPr>
+              <w:jc w:val="both"/>
+            </w:pPr>
+          </w:p>
+          <w:p>
+            <w:pPr>
+              <w:jc w:val="both"/>
+              <w:rPr>
+                <w:b/>
+                <w:bCs/>
+              </w:rPr>
+            </w:pPr>
+            <w:r>
+              <w:rPr>
+                <w:b/>
+                <w:bCs/>
+              </w:rPr>
+              <w:t>Construcción y selección de variables</w:t>
+            </w:r>
+          </w:p>
+          <w:p>
+            <w:pPr>
+              <w:jc w:val="both"/>
+            </w:pPr>
+            <w:r>
+              <w:lastRenderedPageBreak/>
+              <w:t xml:space="preserve">La matriz de correlación muestra la distribución de la magnitud y dirección de los datos multivariados y las variables altamente correlacionadas &gt; 0,7 no fueron seleccionadas para evitar su sobreajuste. Además, los descriptores moleculares con valores constantes o cero y los descriptores menos correlacionados con la actividad inhibidora de las enzimas </w:t>
+            </w:r>
+            <w:proofErr w:type="spellStart"/>
+            <w:r>
+              <w:t>AChE</w:t>
+            </w:r>
+            <w:proofErr w:type="spellEnd"/>
+            <w:r>
+              <w:t xml:space="preserve"> y BACE1 (pIC50) se eliminaron.</w:t>
+            </w:r>
+          </w:p>
+          <w:p>
+            <w:pPr>
+              <w:jc w:val="both"/>
+            </w:pPr>
+          </w:p>
+          <w:p>
+            <w:pPr>
+              <w:jc w:val="both"/>
+            </w:pPr>
+          </w:p>
+        </w:tc>
+        <w:tc>
+          <w:tcPr>
+            <w:tcW w:w="2235" w:type="dxa"/>
+          </w:tcPr>
+          <w:p>
+            <w:pPr>
+              <w:rPr>
+                <w:lang w:val="en-US"/>
+              </w:rPr>
+            </w:pPr>
+            <w:hyperlink r:id="rId94" w:history="1">
+              <w:r>
+                <w:rPr>
+                  <w:rStyle w:val="Hipervnculo"/>
+                  <w:lang w:val="en-US"/>
+                </w:rPr>
+                <w:t>Machine learning in Alzheimer’s disease drug discovery and target identification - ScienceDirect</w:t>
+              </w:r>
+            </w:hyperlink>
+          </w:p>
+        </w:tc>
+      </w:tr>
+      <w:tr>
+        <w:tc>
+          <w:tcPr>
+            <w:tcW w:w="955" w:type="dxa"/>
+          </w:tcPr>
+          <w:p>
+            <w:pPr>
+              <w:jc w:val="center"/>
+            </w:pPr>
+            <w:r>
+              <w:t>2</w:t>
+            </w:r>
+          </w:p>
+        </w:tc>
+        <w:tc>
+          <w:tcPr>
+            <w:tcW w:w="1926" w:type="dxa"/>
+          </w:tcPr>
+          <w:p>
+            <w:pPr>
+              <w:rPr>
+                <w:lang w:val="en-US"/>
+              </w:rPr>
+            </w:pPr>
+            <w:r>
+              <w:rPr>
+                <w:lang w:val="en-US"/>
+              </w:rPr>
+              <w:t>Artificial intelligence and machine learning-aided drug discovery in central nervous system diseases: State-of-the-arts and future directions</w:t>
+            </w:r>
+          </w:p>
+        </w:tc>
+        <w:tc>
+          <w:tcPr>
+            <w:tcW w:w="5723" w:type="dxa"/>
+          </w:tcPr>
+          <w:p>
+            <w:pPr>
+              <w:jc w:val="both"/>
+              <w:rPr>
+                <w:b/>
+                <w:bCs/>
+              </w:rPr>
+            </w:pPr>
+            <w:r>
+              <w:rPr>
+                <w:b/>
+                <w:bCs/>
+              </w:rPr>
+              <w:t>Como es que la IA puede mejorar la tasa de éxito</w:t>
+            </w:r>
+          </w:p>
+          <w:p>
+            <w:pPr>
+              <w:jc w:val="both"/>
+            </w:pPr>
+            <w:r>
+              <w:t>Gracias a los avances en los algoritmos de IA y ML, ahora las soluciones impulsadas por IA/ML tienen un potencial sin precedentes para acelerar el proceso de descubrimiento de fármacos en el SNC con una mejor tasa de éxito.</w:t>
+            </w:r>
+          </w:p>
+        </w:tc>
+        <w:tc>
+          <w:tcPr>
+            <w:tcW w:w="2235" w:type="dxa"/>
+          </w:tcPr>
+          <w:p>
+            <w:pPr>
+              <w:rPr>
+                <w:lang w:val="en-US"/>
+              </w:rPr>
+            </w:pPr>
+            <w:hyperlink r:id="rId95" w:history="1">
+              <w:r>
+                <w:rPr>
+                  <w:rStyle w:val="Hipervnculo"/>
+                  <w:lang w:val="en-US"/>
+                </w:rPr>
+                <w:t>Artificial intelligence and machine learning‐aided drug discovery in central nervous system diseases: State‐of‐the‐arts and future directions - Vatansever - 2021 - Medicinal Research Reviews - Wiley Online Library</w:t>
+              </w:r>
+            </w:hyperlink>
+          </w:p>
+        </w:tc>
+      </w:tr>
+      <w:tr>
+        <w:tc>
+          <w:tcPr>
+            <w:tcW w:w="955" w:type="dxa"/>
+          </w:tcPr>
+          <w:p>
+            <w:pPr>
+              <w:jc w:val="center"/>
+            </w:pPr>
+            <w:r>
+              <w:t>3</w:t>
+            </w:r>
+          </w:p>
+        </w:tc>
+        <w:tc>
+          <w:tcPr>
+            <w:tcW w:w="1926" w:type="dxa"/>
+          </w:tcPr>
+          <w:p>
+            <w:pPr>
+              <w:rPr>
+                <w:lang w:val="en-US"/>
+              </w:rPr>
+            </w:pPr>
+            <w:r>
+              <w:rPr>
+                <w:lang w:val="en-US"/>
+              </w:rPr>
+              <w:t>Machine Learning guided early drug discovery of small molecules</w:t>
+            </w:r>
+          </w:p>
+        </w:tc>
+        <w:tc>
+          <w:tcPr>
+            <w:tcW w:w="5723" w:type="dxa"/>
+          </w:tcPr>
+          <w:p>
+            <w:pPr>
+              <w:jc w:val="both"/>
+              <w:rPr>
+                <w:b/>
+                <w:bCs/>
+              </w:rPr>
+            </w:pPr>
+            <w:r>
+              <w:rPr>
+                <w:b/>
+                <w:bCs/>
+              </w:rPr>
+              <w:t xml:space="preserve">Aplicaciones de Machine </w:t>
+            </w:r>
+            <w:proofErr w:type="spellStart"/>
+            <w:r>
+              <w:rPr>
+                <w:b/>
+                <w:bCs/>
+              </w:rPr>
+              <w:t>learning</w:t>
+            </w:r>
+            <w:proofErr w:type="spellEnd"/>
+            <w:r>
+              <w:rPr>
+                <w:b/>
+                <w:bCs/>
+              </w:rPr>
+              <w:t xml:space="preserve"> supervisado</w:t>
+            </w:r>
+          </w:p>
+          <w:p>
+            <w:pPr>
+              <w:jc w:val="both"/>
+            </w:pPr>
+            <w:r>
+              <w:t>El aprendizaje supervisado utiliza datos con etiquetas de clasificación para entrenar modelos, lo que permite la predicción de los resultados de clasificación para nuevos datos de muestra. Se emplea principalmente para tareas de regresión y clasificación, permitiendo la predicción de propiedades farmacocinéticas y toxicidad</w:t>
+            </w:r>
+            <w:r>
+              <w:t>.</w:t>
+            </w:r>
+          </w:p>
+          <w:p>
+            <w:pPr>
+              <w:jc w:val="both"/>
+            </w:pPr>
+          </w:p>
+          <w:p>
+            <w:pPr>
+              <w:jc w:val="both"/>
+            </w:pPr>
+          </w:p>
+        </w:tc>
+        <w:tc>
+          <w:tcPr>
+            <w:tcW w:w="2235" w:type="dxa"/>
+          </w:tcPr>
+          <w:p>
+            <w:pPr>
+              <w:rPr>
+                <w:lang w:val="en-US"/>
+              </w:rPr>
+            </w:pPr>
+            <w:hyperlink r:id="rId96" w:history="1">
+              <w:r>
+                <w:rPr>
+                  <w:rStyle w:val="Hipervnculo"/>
+                  <w:lang w:val="en-US"/>
+                </w:rPr>
+                <w:t>Machine Learning guided early drug discovery of small molecules - ScienceDirect</w:t>
+              </w:r>
+            </w:hyperlink>
+          </w:p>
+        </w:tc>
+      </w:tr>
+      <w:tr>
+        <w:tc>
+          <w:tcPr>
+            <w:tcW w:w="955" w:type="dxa"/>
+          </w:tcPr>
+          <w:p>
+            <w:pPr>
+              <w:jc w:val="center"/>
+            </w:pPr>
+            <w:r>
+              <w:t>4</w:t>
+            </w:r>
+          </w:p>
+        </w:tc>
+        <w:tc>
+          <w:tcPr>
+            <w:tcW w:w="1926" w:type="dxa"/>
+          </w:tcPr>
+          <w:p>
+            <w:pPr>
+              <w:rPr>
+                <w:lang w:val="en-US"/>
+              </w:rPr>
+            </w:pPr>
+            <w:r>
+              <w:rPr>
+                <w:lang w:val="en-US"/>
+              </w:rPr>
+              <w:t xml:space="preserve">The </w:t>
+            </w:r>
+            <w:proofErr w:type="spellStart"/>
+            <w:r>
+              <w:rPr>
+                <w:lang w:val="en-US"/>
+              </w:rPr>
+              <w:t>rcdk</w:t>
+            </w:r>
+            <w:proofErr w:type="spellEnd"/>
+            <w:r>
+              <w:rPr>
+                <w:lang w:val="en-US"/>
+              </w:rPr>
+              <w:t xml:space="preserve"> and cluster R packages applied to drug candidate selection</w:t>
+            </w:r>
+          </w:p>
+        </w:tc>
+        <w:tc>
+          <w:tcPr>
+            <w:tcW w:w="5723" w:type="dxa"/>
+          </w:tcPr>
+          <w:p>
+            <w:pPr>
+              <w:jc w:val="both"/>
+              <w:rPr>
+                <w:b/>
+                <w:bCs/>
+              </w:rPr>
+            </w:pPr>
+            <w:r>
+              <w:rPr>
+                <w:b/>
+                <w:bCs/>
+              </w:rPr>
+              <w:t xml:space="preserve">Aplicaciones de Machine </w:t>
+            </w:r>
+            <w:proofErr w:type="spellStart"/>
+            <w:r>
+              <w:rPr>
+                <w:b/>
+                <w:bCs/>
+              </w:rPr>
+              <w:t>learning</w:t>
+            </w:r>
+            <w:proofErr w:type="spellEnd"/>
+            <w:r>
+              <w:rPr>
+                <w:b/>
+                <w:bCs/>
+              </w:rPr>
+              <w:t xml:space="preserve"> no supervisado</w:t>
+            </w:r>
+          </w:p>
+          <w:p>
+            <w:pPr>
+              <w:jc w:val="both"/>
+            </w:pPr>
+            <w:r>
+              <w:t>el aprendizaje no supervisado aprovecha los datos sin etiquetas de clasificación como entrada sin procesar, con el objetivo de descubrir correlaciones y patrones inherentes dentro de los datos. En el contexto del cribado de fármacos, se puede emplear el aprendizaje no supervisado para analizar la similitud de los compuestos a través de métodos de agrupamiento, lo que ayuda a agrupar los compuestos según sus similitudes</w:t>
+            </w:r>
+          </w:p>
+        </w:tc>
+        <w:tc>
+          <w:tcPr>
+            <w:tcW w:w="2235" w:type="dxa"/>
+          </w:tcPr>
+          <w:p>
+            <w:pPr>
+              <w:rPr>
+                <w:lang w:val="en-US"/>
+              </w:rPr>
+            </w:pPr>
+            <w:hyperlink r:id="rId97" w:history="1">
+              <w:r>
+                <w:rPr>
+                  <w:rStyle w:val="Hipervnculo"/>
+                  <w:lang w:val="en-US"/>
+                </w:rPr>
+                <w:t xml:space="preserve">The </w:t>
+              </w:r>
+              <w:proofErr w:type="spellStart"/>
+              <w:r>
+                <w:rPr>
+                  <w:rStyle w:val="Hipervnculo"/>
+                  <w:lang w:val="en-US"/>
+                </w:rPr>
+                <w:t>rcdk</w:t>
+              </w:r>
+              <w:proofErr w:type="spellEnd"/>
+              <w:r>
+                <w:rPr>
+                  <w:rStyle w:val="Hipervnculo"/>
+                  <w:lang w:val="en-US"/>
+                </w:rPr>
+                <w:t xml:space="preserve"> and cluster R packages applied to drug candidate selection | Journal of Cheminformatics (springer.com)</w:t>
+              </w:r>
+            </w:hyperlink>
+          </w:p>
+        </w:tc>
+      </w:tr>
+      <w:tr>
+        <w:tc>
+          <w:tcPr>
+            <w:tcW w:w="955" w:type="dxa"/>
+          </w:tcPr>
+          <w:p>
+            <w:pPr>
+              <w:jc w:val="center"/>
+            </w:pPr>
+            <w:r>
+              <w:t>5</w:t>
+            </w:r>
+          </w:p>
+        </w:tc>
+        <w:tc>
+          <w:tcPr>
+            <w:tcW w:w="1926" w:type="dxa"/>
+          </w:tcPr>
+          <w:p>
+            <w:pPr>
+              <w:rPr>
+                <w:lang w:val="en-US"/>
+              </w:rPr>
+            </w:pPr>
+            <w:r>
+              <w:rPr>
+                <w:lang w:val="en-US"/>
+              </w:rPr>
+              <w:t>Machine learning in Alzheimer’s disease drug discovery and target identification</w:t>
+            </w:r>
+          </w:p>
+        </w:tc>
+        <w:tc>
+          <w:tcPr>
+            <w:tcW w:w="5723" w:type="dxa"/>
+          </w:tcPr>
+          <w:p>
+            <w:pPr>
+              <w:jc w:val="both"/>
+              <w:rPr>
+                <w:b/>
+                <w:bCs/>
+              </w:rPr>
+            </w:pPr>
+            <w:r>
+              <w:rPr>
+                <w:b/>
+                <w:bCs/>
+              </w:rPr>
+              <w:t xml:space="preserve">Otra ventaja del Machine </w:t>
+            </w:r>
+            <w:proofErr w:type="spellStart"/>
+            <w:r>
+              <w:rPr>
+                <w:b/>
+                <w:bCs/>
+              </w:rPr>
+              <w:t>l</w:t>
+            </w:r>
+            <w:r>
+              <w:rPr>
+                <w:b/>
+                <w:bCs/>
+              </w:rPr>
+              <w:t>earning</w:t>
+            </w:r>
+            <w:proofErr w:type="spellEnd"/>
+          </w:p>
+          <w:p>
+            <w:pPr>
+              <w:jc w:val="both"/>
+            </w:pPr>
+            <w:r>
+              <w:t>Con la acumulación continua de datos farmacéuticos, la capacidad de la tecnología de IA para procesar datos también está aumentando, y la aplicación del ML en el diseño de fármacos se está generalizando cada vez más, lo que hace avanzar enormemente el descubrimiento y el desarrollo de fármacos.</w:t>
+            </w:r>
+          </w:p>
+        </w:tc>
+        <w:tc>
+          <w:tcPr>
+            <w:tcW w:w="2235" w:type="dxa"/>
+          </w:tcPr>
+          <w:p>
+            <w:pPr>
+              <w:rPr>
+                <w:lang w:val="en-US"/>
+              </w:rPr>
+            </w:pPr>
+            <w:hyperlink r:id="rId98" w:anchor="bib6" w:history="1">
+              <w:r>
+                <w:rPr>
+                  <w:rStyle w:val="Hipervnculo"/>
+                  <w:lang w:val="en-US"/>
+                </w:rPr>
+                <w:t>Machine learning in Alzheimer’s disease drug discovery and target identification - ScienceDirect</w:t>
+              </w:r>
+            </w:hyperlink>
+          </w:p>
+        </w:tc>
+      </w:tr>
+      <w:tr>
+        <w:tc>
+          <w:tcPr>
+            <w:tcW w:w="955" w:type="dxa"/>
+          </w:tcPr>
+          <w:p>
+            <w:pPr>
+              <w:jc w:val="center"/>
+            </w:pPr>
+            <w:r>
+              <w:t>4</w:t>
+            </w:r>
+          </w:p>
+        </w:tc>
+        <w:tc>
+          <w:tcPr>
+            <w:tcW w:w="1926" w:type="dxa"/>
+          </w:tcPr>
+          <w:p>
+            <w:pPr>
+              <w:rPr>
+                <w:lang w:val="en-US"/>
+              </w:rPr>
+            </w:pPr>
+            <w:r>
+              <w:rPr>
+                <w:lang w:val="en-US"/>
+              </w:rPr>
+              <w:t xml:space="preserve">Alzheimer’s disease drug-development </w:t>
+            </w:r>
+            <w:r>
+              <w:rPr>
+                <w:lang w:val="en-US"/>
+              </w:rPr>
+              <w:lastRenderedPageBreak/>
+              <w:t>pipeline: few candidates, frequent failures</w:t>
+            </w:r>
+          </w:p>
+        </w:tc>
+        <w:tc>
+          <w:tcPr>
+            <w:tcW w:w="5723" w:type="dxa"/>
+          </w:tcPr>
+          <w:p>
+            <w:pPr>
+              <w:jc w:val="both"/>
+              <w:rPr>
+                <w:b/>
+                <w:bCs/>
+              </w:rPr>
+            </w:pPr>
+            <w:r>
+              <w:rPr>
+                <w:b/>
+                <w:bCs/>
+              </w:rPr>
+              <w:lastRenderedPageBreak/>
+              <w:t>Tasas de éxito de los fármacos</w:t>
+            </w:r>
+          </w:p>
+          <w:p>
+            <w:pPr>
+              <w:jc w:val="both"/>
+            </w:pPr>
+            <w:r>
+              <w:lastRenderedPageBreak/>
+              <w:t>Se encontró una tasa de deserción muy alta, con una tasa de éxito general durante el período 2002-2012 del 0,4% (99,6% de fracaso).</w:t>
+            </w:r>
+          </w:p>
+        </w:tc>
+        <w:tc>
+          <w:tcPr>
+            <w:tcW w:w="2235" w:type="dxa"/>
+          </w:tcPr>
+          <w:p>
+            <w:pPr>
+              <w:rPr>
+                <w:lang w:val="en-US"/>
+              </w:rPr>
+            </w:pPr>
+            <w:hyperlink r:id="rId99" w:history="1">
+              <w:r>
+                <w:rPr>
+                  <w:rStyle w:val="Hipervnculo"/>
+                  <w:lang w:val="en-US"/>
+                </w:rPr>
+                <w:t xml:space="preserve">Alzheimer’s disease drug-development pipeline: few </w:t>
+              </w:r>
+              <w:r>
+                <w:rPr>
+                  <w:rStyle w:val="Hipervnculo"/>
+                  <w:lang w:val="en-US"/>
+                </w:rPr>
+                <w:lastRenderedPageBreak/>
+                <w:t>candidates, frequent failures | Alzheimer's Research &amp; Therapy (springer.com)</w:t>
+              </w:r>
+            </w:hyperlink>
+          </w:p>
+        </w:tc>
+      </w:tr>
+      <w:tr>
+        <w:tc>
+          <w:tcPr>
+            <w:tcW w:w="955" w:type="dxa"/>
+          </w:tcPr>
+          <w:p>
+            <w:pPr>
+              <w:jc w:val="center"/>
+            </w:pPr>
+            <w:r>
+              <w:lastRenderedPageBreak/>
+              <w:t>5</w:t>
+            </w:r>
+          </w:p>
+        </w:tc>
+        <w:tc>
+          <w:tcPr>
+            <w:tcW w:w="1926" w:type="dxa"/>
+          </w:tcPr>
+          <w:p>
+            <w:pPr>
+              <w:rPr>
+                <w:lang w:val="en-US"/>
+              </w:rPr>
+            </w:pPr>
+            <w:r>
+              <w:rPr>
+                <w:lang w:val="en-US"/>
+              </w:rPr>
+              <w:t>A unified drug–target interaction prediction framework based on knowledge graph and recommendation system</w:t>
+            </w:r>
+          </w:p>
+        </w:tc>
+        <w:tc>
+          <w:tcPr>
+            <w:tcW w:w="5723" w:type="dxa"/>
+          </w:tcPr>
+          <w:p>
+            <w:pPr>
+              <w:jc w:val="both"/>
+              <w:rPr>
+                <w:b/>
+                <w:bCs/>
+              </w:rPr>
+            </w:pPr>
+            <w:r>
+              <w:rPr>
+                <w:b/>
+                <w:bCs/>
+              </w:rPr>
+              <w:t>Principal reto del desarrollo de fármacos</w:t>
+            </w:r>
+          </w:p>
+          <w:p>
+            <w:pPr>
+              <w:jc w:val="both"/>
+            </w:pPr>
+            <w:r>
+              <w:t>El principal reto en el desarrollo de nuevos fármacos se deriva de la caracterización de las interacciones fármaco-diana (DTI) y de la evaluación de la probabilidad de interacción entre una molécula de fármaco y una diana designada</w:t>
+            </w:r>
+          </w:p>
+        </w:tc>
+        <w:tc>
+          <w:tcPr>
+            <w:tcW w:w="2235" w:type="dxa"/>
+          </w:tcPr>
+          <w:p>
+            <w:pPr>
+              <w:rPr>
+                <w:lang w:val="en-US"/>
+              </w:rPr>
+            </w:pPr>
+            <w:hyperlink r:id="rId100" w:history="1">
+              <w:r>
+                <w:rPr>
+                  <w:rStyle w:val="Hipervnculo"/>
+                  <w:lang w:val="en-US"/>
+                </w:rPr>
+                <w:t>A unified drug–target interaction prediction framework based on knowledge graph and recommendation system | Nature Communications</w:t>
+              </w:r>
+            </w:hyperlink>
+          </w:p>
+        </w:tc>
+      </w:tr>
+    </w:tbl>
+    <w:p>
+      <w:pPr>
+        <w:jc w:val="center"/>
         <w:rPr>
           <w:b/>
           <w:bCs/>
           <w:lang w:val="en-US"/>
         </w:rPr>
-        <w:t>útiles</w:t>
-      </w:r>
-      <w:proofErr w:type="spellEnd"/>
-      <w:r>
+      </w:pPr>
+    </w:p>
+    <w:p>
+      <w:pPr>
+        <w:jc w:val="center"/>
         <w:rPr>
           <w:b/>
           <w:bCs/>
           <w:lang w:val="en-US"/>
         </w:rPr>
-        <w:t xml:space="preserve"> para la </w:t>
-      </w:r>
-      <w:proofErr w:type="spellStart"/>
-      <w:r>
+      </w:pPr>
+    </w:p>
+    <w:p>
+      <w:pPr>
         <w:rPr>
           <w:b/>
           <w:bCs/>
           <w:lang w:val="en-US"/>
         </w:rPr>
-        <w:t>metodología</w:t>
-      </w:r>
-      <w:proofErr w:type="spellEnd"/>
+      </w:pPr>
+    </w:p>
+    <w:p>
+      <w:pPr>
+        <w:rPr>
+          <w:lang w:val="en-US"/>
+        </w:rPr>
+      </w:pPr>
+    </w:p>
+    <w:p>
+      <w:pPr>
+        <w:rPr>
+          <w:lang w:val="en-US"/>
+        </w:rPr>
+      </w:pPr>
+    </w:p>
+    <w:p>
+      <w:pPr>
+        <w:rPr>
+          <w:lang w:val="en-US"/>
+        </w:rPr>
+      </w:pPr>
+    </w:p>
+    <w:p>
+      <w:pPr>
+        <w:rPr>
+          <w:lang w:val="en-US"/>
+        </w:rPr>
+      </w:pPr>
+    </w:p>
+    <w:p>
+      <w:pPr>
+        <w:jc w:val="center"/>
+        <w:rPr>
+          <w:b/>
+          <w:bCs/>
+        </w:rPr>
+      </w:pPr>
       <w:r>
         <w:rPr>
           <w:b/>
           <w:bCs/>
-          <w:lang w:val="en-US"/>
+        </w:rPr>
+        <w:t>Cosas útiles para la metodología</w:t>
+      </w:r>
+      <w:r>
+        <w:rPr>
+          <w:b/>
+          <w:bCs/>
         </w:rPr>
         <w:br/>
       </w:r>
@@ -11625,14 +14433,7 @@
               <w:rPr>
                 <w:lang w:val="en-US"/>
               </w:rPr>
-              <w:t xml:space="preserve"> and BACE1 dual inhibitors for the </w:t>
-            </w:r>
-            <w:r>
-              <w:rPr>
-                <w:lang w:val="en-US"/>
-              </w:rPr>
-              <w:lastRenderedPageBreak/>
-              <w:t>treatment of Alzheimer’s disease</w:t>
+              <w:t xml:space="preserve"> and BACE1 dual inhibitors for the treatment of Alzheimer’s disease</w:t>
             </w:r>
           </w:p>
         </w:tc>
@@ -11653,7 +14454,6 @@
                 <w:b/>
                 <w:bCs/>
               </w:rPr>
-              <w:lastRenderedPageBreak/>
               <w:t>¿Por qué se emplea P</w:t>
             </w:r>
             <w:r>
@@ -11706,7 +14506,6 @@
                 <w:b/>
                 <w:bCs/>
               </w:rPr>
-              <w:lastRenderedPageBreak/>
               <w:t>Construcción y selección de variables</w:t>
             </w:r>
           </w:p>
@@ -11747,7 +14546,7 @@
                 <w:lang w:val="en-US"/>
               </w:rPr>
             </w:pPr>
-            <w:hyperlink r:id="rId83" w:history="1">
+            <w:hyperlink r:id="rId101" w:history="1">
               <w:r>
                 <w:rPr>
                   <w:rStyle w:val="Hipervnculo"/>
@@ -11769,15 +14568,7 @@
                   <w:rStyle w:val="Hipervnculo"/>
                   <w:lang w:val="en-US"/>
                 </w:rPr>
-                <w:t xml:space="preserve"> and BACE1 dual inhibitors for the treatment of </w:t>
-              </w:r>
-              <w:r>
-                <w:rPr>
-                  <w:rStyle w:val="Hipervnculo"/>
-                  <w:lang w:val="en-US"/>
-                </w:rPr>
-                <w:lastRenderedPageBreak/>
-                <w:t>Alzheimer’s disease | Molecular Diversity (springer.com)</w:t>
+                <w:t xml:space="preserve"> and BACE1 dual inhibitors for the treatment of Alzheimer’s disease | Molecular Diversity (springer.com)</w:t>
               </w:r>
             </w:hyperlink>
           </w:p>
@@ -11793,9 +14584,539 @@
               <w:jc w:val="center"/>
             </w:pPr>
             <w:r>
+              <w:t>2</w:t>
+            </w:r>
+          </w:p>
+        </w:tc>
+        <w:tc>
+          <w:tcPr>
+            <w:tcW w:w="1926" w:type="dxa"/>
+          </w:tcPr>
+          <w:p>
+            <w:pPr>
+              <w:rPr>
+                <w:lang w:val="en-US"/>
+              </w:rPr>
+            </w:pPr>
+            <w:r>
+              <w:rPr>
+                <w:lang w:val="en-US"/>
+              </w:rPr>
+              <w:t xml:space="preserve">Implementation of the CHARMM Force Field in GROMACS: Analysis of Protein </w:t>
+            </w:r>
+            <w:r>
+              <w:rPr>
+                <w:lang w:val="en-US"/>
+              </w:rPr>
               <w:lastRenderedPageBreak/>
-              <w:t>2</w:t>
-            </w:r>
+              <w:t>Stability Effects from Correction Maps, Virtual Interaction Sites, and Water Models</w:t>
+            </w:r>
+          </w:p>
+        </w:tc>
+        <w:tc>
+          <w:tcPr>
+            <w:tcW w:w="5723" w:type="dxa"/>
+          </w:tcPr>
+          <w:p>
+            <w:pPr>
+              <w:jc w:val="both"/>
+              <w:rPr>
+                <w:b/>
+                <w:bCs/>
+              </w:rPr>
+            </w:pPr>
+            <w:r>
+              <w:rPr>
+                <w:b/>
+                <w:bCs/>
+              </w:rPr>
+              <w:lastRenderedPageBreak/>
+              <w:t>¿Para qué sirve la dinámica molecular?</w:t>
+            </w:r>
+          </w:p>
+          <w:p>
+            <w:pPr>
+              <w:jc w:val="both"/>
+            </w:pPr>
+            <w:r>
+              <w:t>estamos utilizando simulaciones de dinámica molecular para proporcionarnos información sobre la estabilidad conformacional</w:t>
+            </w:r>
+          </w:p>
+        </w:tc>
+        <w:tc>
+          <w:tcPr>
+            <w:tcW w:w="2235" w:type="dxa"/>
+          </w:tcPr>
+          <w:p>
+            <w:pPr>
+              <w:rPr>
+                <w:lang w:val="en-US"/>
+              </w:rPr>
+            </w:pPr>
+            <w:hyperlink r:id="rId102" w:history="1">
+              <w:r>
+                <w:rPr>
+                  <w:rStyle w:val="Hipervnculo"/>
+                  <w:lang w:val="en-US"/>
+                </w:rPr>
+                <w:t xml:space="preserve">Implementation of the CHARMM Force Field in GROMACS: Analysis of Protein Stability Effects from </w:t>
+              </w:r>
+              <w:r>
+                <w:rPr>
+                  <w:rStyle w:val="Hipervnculo"/>
+                  <w:lang w:val="en-US"/>
+                </w:rPr>
+                <w:lastRenderedPageBreak/>
+                <w:t>Correction Maps, Virtual Interaction Sites, and Water Models - PubMed (nih.gov)</w:t>
+              </w:r>
+            </w:hyperlink>
+          </w:p>
+        </w:tc>
+      </w:tr>
+      <w:tr>
+        <w:tc>
+          <w:tcPr>
+            <w:tcW w:w="955" w:type="dxa"/>
+          </w:tcPr>
+          <w:p>
+            <w:pPr>
+              <w:jc w:val="center"/>
+              <w:rPr>
+                <w:lang w:val="en-US"/>
+              </w:rPr>
+            </w:pPr>
+            <w:r>
+              <w:rPr>
+                <w:lang w:val="en-US"/>
+              </w:rPr>
+              <w:lastRenderedPageBreak/>
+              <w:t>3</w:t>
+            </w:r>
+          </w:p>
+        </w:tc>
+        <w:tc>
+          <w:tcPr>
+            <w:tcW w:w="1926" w:type="dxa"/>
+          </w:tcPr>
+          <w:p>
+            <w:pPr>
+              <w:rPr>
+                <w:lang w:val="en-US"/>
+              </w:rPr>
+            </w:pPr>
+            <w:proofErr w:type="spellStart"/>
+            <w:r>
+              <w:rPr>
+                <w:lang w:val="en-US"/>
+              </w:rPr>
+              <w:t>PaDEL</w:t>
+            </w:r>
+            <w:proofErr w:type="spellEnd"/>
+            <w:r>
+              <w:rPr>
+                <w:lang w:val="en-US"/>
+              </w:rPr>
+              <w:t>-descriptor: An open source software to calculate molecular descriptors and fingerprints</w:t>
+            </w:r>
+          </w:p>
+        </w:tc>
+        <w:tc>
+          <w:tcPr>
+            <w:tcW w:w="5723" w:type="dxa"/>
+          </w:tcPr>
+          <w:p>
+            <w:pPr>
+              <w:jc w:val="both"/>
+              <w:rPr>
+                <w:b/>
+                <w:bCs/>
+                <w:lang w:val="en-US"/>
+              </w:rPr>
+            </w:pPr>
+            <w:r>
+              <w:rPr>
+                <w:b/>
+                <w:bCs/>
+                <w:lang w:val="en-US"/>
+              </w:rPr>
+              <w:t>¿</w:t>
+            </w:r>
+            <w:proofErr w:type="spellStart"/>
+            <w:r>
+              <w:rPr>
+                <w:b/>
+                <w:bCs/>
+                <w:lang w:val="en-US"/>
+              </w:rPr>
+              <w:t>Cuántos</w:t>
+            </w:r>
+            <w:proofErr w:type="spellEnd"/>
+            <w:r>
+              <w:rPr>
+                <w:b/>
+                <w:bCs/>
+                <w:lang w:val="en-US"/>
+              </w:rPr>
+              <w:t xml:space="preserve"> </w:t>
+            </w:r>
+            <w:proofErr w:type="spellStart"/>
+            <w:r>
+              <w:rPr>
+                <w:b/>
+                <w:bCs/>
+                <w:lang w:val="en-US"/>
+              </w:rPr>
+              <w:t>descriptores</w:t>
+            </w:r>
+            <w:proofErr w:type="spellEnd"/>
+            <w:r>
+              <w:rPr>
+                <w:b/>
+                <w:bCs/>
+                <w:lang w:val="en-US"/>
+              </w:rPr>
+              <w:t xml:space="preserve"> </w:t>
+            </w:r>
+            <w:proofErr w:type="spellStart"/>
+            <w:r>
+              <w:rPr>
+                <w:b/>
+                <w:bCs/>
+                <w:lang w:val="en-US"/>
+              </w:rPr>
+              <w:t>calcula</w:t>
+            </w:r>
+            <w:proofErr w:type="spellEnd"/>
+            <w:r>
+              <w:rPr>
+                <w:b/>
+                <w:bCs/>
+                <w:lang w:val="en-US"/>
+              </w:rPr>
+              <w:t xml:space="preserve"> </w:t>
+            </w:r>
+            <w:proofErr w:type="spellStart"/>
+            <w:r>
+              <w:rPr>
+                <w:b/>
+                <w:bCs/>
+                <w:lang w:val="en-US"/>
+              </w:rPr>
+              <w:t>PaDel</w:t>
+            </w:r>
+            <w:proofErr w:type="spellEnd"/>
+            <w:r>
+              <w:rPr>
+                <w:b/>
+                <w:bCs/>
+                <w:lang w:val="en-US"/>
+              </w:rPr>
+              <w:t>?</w:t>
+            </w:r>
+          </w:p>
+          <w:p>
+            <w:pPr>
+              <w:jc w:val="both"/>
+            </w:pPr>
+            <w:r>
+              <w:t>E</w:t>
+            </w:r>
+            <w:r>
+              <w:t>l software calcula 797 descriptores (663 descriptores 1D, 2D y 134 3D) y 10 tipos de huellas dactilares.</w:t>
+            </w:r>
+          </w:p>
+          <w:p>
+            <w:pPr>
+              <w:jc w:val="both"/>
+            </w:pPr>
+          </w:p>
+          <w:p>
+            <w:pPr>
+              <w:jc w:val="both"/>
+              <w:rPr>
+                <w:b/>
+                <w:bCs/>
+              </w:rPr>
+            </w:pPr>
+            <w:r>
+              <w:rPr>
+                <w:b/>
+                <w:bCs/>
+              </w:rPr>
+              <w:t xml:space="preserve">Ventajas de </w:t>
+            </w:r>
+            <w:proofErr w:type="spellStart"/>
+            <w:r>
+              <w:rPr>
+                <w:b/>
+                <w:bCs/>
+              </w:rPr>
+              <w:t>PaDel</w:t>
+            </w:r>
+            <w:proofErr w:type="spellEnd"/>
+          </w:p>
+          <w:p>
+            <w:pPr>
+              <w:jc w:val="both"/>
+            </w:pPr>
+            <w:r>
+              <w:t>Es gratuito y de código abierto, tiene una interfaz gráfica de usuario e interfaces de línea de comandos, puede funcionar en todas las plataformas principales (Windows, Linux, MacOS), admite más de 90 formatos de archivos moleculares diferentes y es multiproceso.</w:t>
+            </w:r>
+          </w:p>
+        </w:tc>
+        <w:tc>
+          <w:tcPr>
+            <w:tcW w:w="2235" w:type="dxa"/>
+          </w:tcPr>
+          <w:p>
+            <w:pPr>
+              <w:rPr>
+                <w:lang w:val="en-US"/>
+              </w:rPr>
+            </w:pPr>
+            <w:hyperlink r:id="rId103" w:history="1">
+              <w:proofErr w:type="spellStart"/>
+              <w:r>
+                <w:rPr>
+                  <w:rStyle w:val="Hipervnculo"/>
+                  <w:lang w:val="en-US"/>
+                </w:rPr>
+                <w:t>PaDEL</w:t>
+              </w:r>
+              <w:proofErr w:type="spellEnd"/>
+              <w:r>
+                <w:rPr>
+                  <w:rStyle w:val="Hipervnculo"/>
+                  <w:lang w:val="en-US"/>
+                </w:rPr>
+                <w:t>‐descriptor: An open source software to calculate molecular descriptors and fingerprints - Yap - 2011 - Journal of Computational Chemistry - Wiley Online Library</w:t>
+              </w:r>
+            </w:hyperlink>
+          </w:p>
+        </w:tc>
+      </w:tr>
+      <w:tr>
+        <w:tc>
+          <w:tcPr>
+            <w:tcW w:w="955" w:type="dxa"/>
+          </w:tcPr>
+          <w:p>
+            <w:pPr>
+              <w:jc w:val="center"/>
+              <w:rPr>
+                <w:lang w:val="en-US"/>
+              </w:rPr>
+            </w:pPr>
+            <w:r>
+              <w:rPr>
+                <w:lang w:val="en-US"/>
+              </w:rPr>
+              <w:t>4</w:t>
+            </w:r>
+          </w:p>
+        </w:tc>
+        <w:tc>
+          <w:tcPr>
+            <w:tcW w:w="1926" w:type="dxa"/>
+          </w:tcPr>
+          <w:p>
+            <w:pPr>
+              <w:rPr>
+                <w:lang w:val="en-US"/>
+              </w:rPr>
+            </w:pPr>
+            <w:r>
+              <w:rPr>
+                <w:lang w:val="en-US"/>
+              </w:rPr>
+              <w:t>Handbook of Molecular Descriptors</w:t>
+            </w:r>
+          </w:p>
+        </w:tc>
+        <w:tc>
+          <w:tcPr>
+            <w:tcW w:w="5723" w:type="dxa"/>
+          </w:tcPr>
+          <w:p>
+            <w:pPr>
+              <w:jc w:val="both"/>
+              <w:rPr>
+                <w:b/>
+                <w:bCs/>
+              </w:rPr>
+            </w:pPr>
+            <w:r>
+              <w:rPr>
+                <w:b/>
+                <w:bCs/>
+              </w:rPr>
+              <w:t>¿Qué es un descriptor m</w:t>
+            </w:r>
+            <w:r>
+              <w:rPr>
+                <w:b/>
+                <w:bCs/>
+              </w:rPr>
+              <w:t>olecular?</w:t>
+            </w:r>
+          </w:p>
+          <w:p>
+            <w:pPr>
+              <w:jc w:val="both"/>
+            </w:pPr>
+            <w:r>
+              <w:t>es el resultado final de un procedimiento lógico y matemático que transforma la información química codificada dentro de una representación simbólica de una molécula en un número útil o el resultado de algún experimento estandarizado</w:t>
+            </w:r>
+          </w:p>
+        </w:tc>
+        <w:tc>
+          <w:tcPr>
+            <w:tcW w:w="2235" w:type="dxa"/>
+          </w:tcPr>
+          <w:p>
+            <w:hyperlink r:id="rId104" w:history="1">
+              <w:proofErr w:type="spellStart"/>
+              <w:r>
+                <w:rPr>
+                  <w:rStyle w:val="Hipervnculo"/>
+                </w:rPr>
+                <w:t>PaDEL</w:t>
+              </w:r>
+              <w:proofErr w:type="spellEnd"/>
+              <w:r>
+                <w:rPr>
+                  <w:rStyle w:val="Hipervnculo"/>
+                </w:rPr>
+                <w:t>‐descriptor: Un software de código abierto para calcular descriptores moleculares y huellas dactilares - Yap - 2011 - Revista de Química Computacional - Biblioteca en línea Wiley</w:t>
+              </w:r>
+            </w:hyperlink>
+          </w:p>
+        </w:tc>
+      </w:tr>
+      <w:tr>
+        <w:tc>
+          <w:tcPr>
+            <w:tcW w:w="955" w:type="dxa"/>
+          </w:tcPr>
+          <w:p>
+            <w:pPr>
+              <w:jc w:val="center"/>
+              <w:rPr>
+                <w:lang w:val="en-US"/>
+              </w:rPr>
+            </w:pPr>
+            <w:r>
+              <w:rPr>
+                <w:lang w:val="en-US"/>
+              </w:rPr>
+              <w:t>5</w:t>
+            </w:r>
+          </w:p>
+        </w:tc>
+        <w:tc>
+          <w:tcPr>
+            <w:tcW w:w="1926" w:type="dxa"/>
+          </w:tcPr>
+          <w:p>
+            <w:pPr>
+              <w:rPr>
+                <w:lang w:val="en-US"/>
+              </w:rPr>
+            </w:pPr>
+            <w:r>
+              <w:rPr>
+                <w:lang w:val="en-US"/>
+              </w:rPr>
+              <w:t>MINIMUM REDUNDANCY FEATURE SELECTION FROM MICROARRAY GENE EXPRESSION DATA</w:t>
+            </w:r>
+          </w:p>
+        </w:tc>
+        <w:tc>
+          <w:tcPr>
+            <w:tcW w:w="5723" w:type="dxa"/>
+          </w:tcPr>
+          <w:p>
+            <w:pPr>
+              <w:jc w:val="both"/>
+              <w:rPr>
+                <w:b/>
+                <w:bCs/>
+              </w:rPr>
+            </w:pPr>
+            <w:r>
+              <w:rPr>
+                <w:b/>
+                <w:bCs/>
+              </w:rPr>
+              <w:t>Selección de características y e</w:t>
+            </w:r>
+            <w:r>
+              <w:rPr>
+                <w:b/>
+                <w:bCs/>
+              </w:rPr>
+              <w:t>vitar la redundancia</w:t>
+            </w:r>
+          </w:p>
+          <w:p>
+            <w:pPr>
+              <w:jc w:val="both"/>
+            </w:pPr>
+            <w:r>
+              <w:t>para evitar la redundancia, las entidades con baja varianza se eliminaron después de la normalización. Entre las 2.797 características, se eliminaron 724 columnas con varianza cero (Tabla 1) para obtener un conjunto pequeño de características sin reducir el rendimiento de la predicción. En segundo lugar, se clasificó la correlación entre dos variables aleatorias para obtener la matriz de coeficientes Tau-a de Kendall. Las características con una fuerte dependencia (τ &gt; 0.9) se eliminaron para garantizar la máxima disimilitud entre las características (</w:t>
+            </w:r>
+            <w:proofErr w:type="spellStart"/>
+            <w:r>
+              <w:t>Ding</w:t>
+            </w:r>
+            <w:proofErr w:type="spellEnd"/>
+            <w:r>
+              <w:t xml:space="preserve"> y </w:t>
+            </w:r>
+            <w:proofErr w:type="spellStart"/>
+            <w:r>
+              <w:t>Peng</w:t>
+            </w:r>
+            <w:proofErr w:type="spellEnd"/>
+            <w:r>
+              <w:t>, 2005).</w:t>
+            </w:r>
+          </w:p>
+        </w:tc>
+        <w:tc>
+          <w:tcPr>
+            <w:tcW w:w="2235" w:type="dxa"/>
+          </w:tcPr>
+          <w:p>
+            <w:pPr>
+              <w:rPr>
+                <w:lang w:val="en-US"/>
+              </w:rPr>
+            </w:pPr>
+            <w:hyperlink r:id="rId105" w:history="1">
+              <w:r>
+                <w:rPr>
+                  <w:rStyle w:val="Hipervnculo"/>
+                  <w:lang w:val="en-US"/>
+                </w:rPr>
+                <w:t>MINIMUM REDUNDANCY FEATURE SELECTION FROM MICROARRAY GENE EXPRESSION DATA | Journal of Bioinformatics and Computational Biology (worldscientific.com)</w:t>
+              </w:r>
+            </w:hyperlink>
+          </w:p>
+        </w:tc>
+      </w:tr>
+      <w:tr>
+        <w:tc>
+          <w:tcPr>
+            <w:tcW w:w="955" w:type="dxa"/>
+          </w:tcPr>
+          <w:p>
+            <w:pPr>
+              <w:jc w:val="center"/>
+              <w:rPr>
+                <w:lang w:val="en-US"/>
+              </w:rPr>
+            </w:pPr>
           </w:p>
         </w:tc>
         <w:tc>
@@ -13304,7 +16625,7 @@
   <w:style w:type="paragraph" w:default="1" w:styleId="Normal">
     <w:name w:val="Normal"/>
     <w:qFormat/>
-    <w:rsid w:val="0019636E"/>
+    <w:rsid w:val="00C7124B"/>
   </w:style>
   <w:style w:type="character" w:default="1" w:styleId="Fuentedeprrafopredeter">
     <w:name w:val="Default Paragraph Font"/>

</xml_diff>

<commit_message>
casi introduccion al proyecto de trabajo
</commit_message>
<xml_diff>
--- a/citas y demás.docx
+++ b/citas y demás.docx
@@ -552,7 +552,15 @@
           <w:p>
             <w:bookmarkStart w:id="0" w:name="_Hlk164803903"/>
             <w:r>
-              <w:t>Demencia es un término general para varias enfermedades que generalmente son de naturaleza crónica y progresiva, que resultan en deterioros cognitivos e interfieren con el capacidad para realizar las actividades de la vida diaria</w:t>
+              <w:t xml:space="preserve">Demencia es un término general para varias enfermedades que generalmente son de naturaleza crónica y progresiva, que resultan en deterioros cognitivos e interfieren con </w:t>
+            </w:r>
+            <w:proofErr w:type="gramStart"/>
+            <w:r>
+              <w:t>el capacidad</w:t>
+            </w:r>
+            <w:proofErr w:type="gramEnd"/>
+            <w:r>
+              <w:t xml:space="preserve"> para realizar las actividades de la vida diaria</w:t>
             </w:r>
             <w:bookmarkEnd w:id="0"/>
             <w:r>
@@ -1282,8 +1290,13 @@
             <w:tcW w:w="1866" w:type="dxa"/>
           </w:tcPr>
           <w:p>
-            <w:r>
-              <w:t>Póngale el freno a las complicaciones de la diabetes</w:t>
+            <w:proofErr w:type="gramStart"/>
+            <w:r>
+              <w:t>Póngale</w:t>
+            </w:r>
+            <w:proofErr w:type="gramEnd"/>
+            <w:r>
+              <w:t xml:space="preserve"> el freno a las complicaciones de la diabetes</w:t>
             </w:r>
           </w:p>
         </w:tc>
@@ -1327,11 +1340,19 @@
           </w:tcPr>
           <w:p>
             <w:hyperlink r:id="rId15" w:anchor=":~:text=La%20diabetes%20tiende%20a%20reducir,en%20las%20personas%20con%20diabetes." w:history="1">
-              <w:r>
-                <w:rPr>
-                  <w:rStyle w:val="Hipervnculo"/>
-                </w:rPr>
-                <w:t>Póngale el freno a las complicaciones de la diabetes | CDC</w:t>
+              <w:proofErr w:type="gramStart"/>
+              <w:r>
+                <w:rPr>
+                  <w:rStyle w:val="Hipervnculo"/>
+                </w:rPr>
+                <w:t>Póngale</w:t>
+              </w:r>
+              <w:proofErr w:type="gramEnd"/>
+              <w:r>
+                <w:rPr>
+                  <w:rStyle w:val="Hipervnculo"/>
+                </w:rPr>
+                <w:t xml:space="preserve"> el freno a las complicaciones de la diabetes | CDC</w:t>
               </w:r>
             </w:hyperlink>
           </w:p>
@@ -2908,7 +2929,21 @@
               <w:rPr>
                 <w:lang w:val="en-US"/>
               </w:rPr>
-              <w:t>Is Type II Diabetes Associated With an Increased Risk of Cognitive Dysfunction?: A critical review of published studies</w:t>
+              <w:t xml:space="preserve">Is Type II Diabetes Associated With an Increased Risk of Cognitive </w:t>
+            </w:r>
+            <w:proofErr w:type="gramStart"/>
+            <w:r>
+              <w:rPr>
+                <w:lang w:val="en-US"/>
+              </w:rPr>
+              <w:t>Dysfunction?:</w:t>
+            </w:r>
+            <w:proofErr w:type="gramEnd"/>
+            <w:r>
+              <w:rPr>
+                <w:lang w:val="en-US"/>
+              </w:rPr>
+              <w:t xml:space="preserve"> A critical review of published studies</w:t>
             </w:r>
           </w:p>
         </w:tc>
@@ -2992,7 +3027,23 @@
                   <w:rStyle w:val="Hipervnculo"/>
                   <w:lang w:val="en-US"/>
                 </w:rPr>
-                <w:t>Is Type II Diabetes Associated With an Increased Risk of Cognitive Dysfunction?: A critical review of published studies | Diabetes Care | American Diabetes Association (diabetesjournals.org)</w:t>
+                <w:t xml:space="preserve">Is Type II Diabetes Associated With an Increased Risk of Cognitive </w:t>
+              </w:r>
+              <w:proofErr w:type="gramStart"/>
+              <w:r>
+                <w:rPr>
+                  <w:rStyle w:val="Hipervnculo"/>
+                  <w:lang w:val="en-US"/>
+                </w:rPr>
+                <w:t>Dysfunction?:</w:t>
+              </w:r>
+              <w:proofErr w:type="gramEnd"/>
+              <w:r>
+                <w:rPr>
+                  <w:rStyle w:val="Hipervnculo"/>
+                  <w:lang w:val="en-US"/>
+                </w:rPr>
+                <w:t xml:space="preserve"> A critical review of published studies | Diabetes Care | American Diabetes Association (diabetesjournals.org)</w:t>
               </w:r>
             </w:hyperlink>
           </w:p>
@@ -5517,107 +5568,19 @@
                 <w:shd w:val="clear" w:color="auto" w:fill="FFFFFF"/>
                 <w:lang w:val="en-US"/>
               </w:rPr>
-              <w:t>Apolipoprotein E and its receptors in Alzheimer's disease: pathways, pathogenesis and therapy</w:t>
-            </w:r>
-          </w:p>
-        </w:tc>
-        <w:tc>
-          <w:tcPr>
-            <w:tcW w:w="5771" w:type="dxa"/>
-          </w:tcPr>
-          <w:p>
-            <w:pPr>
-              <w:jc w:val="both"/>
-            </w:pPr>
-            <w:r>
-              <w:rPr>
-                <w:b/>
-                <w:bCs/>
-              </w:rPr>
-              <w:t xml:space="preserve">Función de la </w:t>
-            </w:r>
-            <w:proofErr w:type="spellStart"/>
-            <w:r>
-              <w:rPr>
-                <w:b/>
-                <w:bCs/>
-              </w:rPr>
-              <w:t>alipoproteína</w:t>
-            </w:r>
-            <w:proofErr w:type="spellEnd"/>
-          </w:p>
-          <w:p>
-            <w:pPr>
-              <w:jc w:val="both"/>
-            </w:pPr>
-            <w:r>
-              <w:t>La apolipoproteína E (</w:t>
-            </w:r>
-            <w:proofErr w:type="spellStart"/>
-            <w:r>
-              <w:t>ApoE</w:t>
-            </w:r>
-            <w:proofErr w:type="spellEnd"/>
-            <w:r>
-              <w:t>) es un regulador crucial del metabolismo del colesterol en el cerebro. Sirve como transportador de colesterol en el cerebro y media la absorción de partículas de lipoproteínas a través de receptores relacionados</w:t>
-            </w:r>
-          </w:p>
-        </w:tc>
-        <w:tc>
-          <w:tcPr>
-            <w:tcW w:w="2239" w:type="dxa"/>
-          </w:tcPr>
-          <w:p>
-            <w:pPr>
-              <w:rPr>
-                <w:lang w:val="en-US"/>
-              </w:rPr>
-            </w:pPr>
-            <w:hyperlink r:id="rId47" w:history="1">
-              <w:r>
-                <w:rPr>
-                  <w:rStyle w:val="Hipervnculo"/>
-                  <w:lang w:val="en-US"/>
-                </w:rPr>
-                <w:t>Apolipoprotein E and its receptors in Alzheimer's disease: pathways, pathogenesis and therapy | Nature Reviews Neuroscience</w:t>
-              </w:r>
-            </w:hyperlink>
-          </w:p>
-        </w:tc>
-      </w:tr>
-      <w:tr>
-        <w:tc>
-          <w:tcPr>
-            <w:tcW w:w="963" w:type="dxa"/>
-          </w:tcPr>
-          <w:p>
-            <w:pPr>
-              <w:jc w:val="center"/>
-              <w:rPr>
-                <w:lang w:val="en-US"/>
-              </w:rPr>
-            </w:pPr>
-            <w:r>
-              <w:rPr>
-                <w:lang w:val="en-US"/>
-              </w:rPr>
-              <w:t>15</w:t>
-            </w:r>
-          </w:p>
-        </w:tc>
-        <w:tc>
-          <w:tcPr>
-            <w:tcW w:w="1866" w:type="dxa"/>
-          </w:tcPr>
-          <w:p>
-            <w:pPr>
+              <w:t xml:space="preserve">Apolipoprotein E and its receptors in Alzheimer's disease: pathways, </w:t>
+            </w:r>
+            <w:proofErr w:type="gramStart"/>
+            <w:r>
               <w:rPr>
                 <w:rFonts w:ascii="Merriweather" w:hAnsi="Merriweather"/>
                 <w:color w:val="2A2A2A"/>
                 <w:shd w:val="clear" w:color="auto" w:fill="FFFFFF"/>
                 <w:lang w:val="en-US"/>
               </w:rPr>
-            </w:pPr>
+              <w:t>pathogenesis</w:t>
+            </w:r>
+            <w:proofErr w:type="gramEnd"/>
             <w:r>
               <w:rPr>
                 <w:rFonts w:ascii="Merriweather" w:hAnsi="Merriweather"/>
@@ -5625,7 +5588,7 @@
                 <w:shd w:val="clear" w:color="auto" w:fill="FFFFFF"/>
                 <w:lang w:val="en-US"/>
               </w:rPr>
-              <w:t>Apolipoprotein E and its receptors in Alzheimer's disease: pathways, pathogenesis and therapy</w:t>
+              <w:t xml:space="preserve"> and therapy</w:t>
             </w:r>
           </w:p>
         </w:tc>
@@ -5636,6 +5599,150 @@
           <w:p>
             <w:pPr>
               <w:jc w:val="both"/>
+            </w:pPr>
+            <w:r>
+              <w:rPr>
+                <w:b/>
+                <w:bCs/>
+              </w:rPr>
+              <w:t xml:space="preserve">Función de la </w:t>
+            </w:r>
+            <w:proofErr w:type="spellStart"/>
+            <w:r>
+              <w:rPr>
+                <w:b/>
+                <w:bCs/>
+              </w:rPr>
+              <w:t>alipoproteína</w:t>
+            </w:r>
+            <w:proofErr w:type="spellEnd"/>
+          </w:p>
+          <w:p>
+            <w:pPr>
+              <w:jc w:val="both"/>
+            </w:pPr>
+            <w:r>
+              <w:t>La apolipoproteína E (</w:t>
+            </w:r>
+            <w:proofErr w:type="spellStart"/>
+            <w:r>
+              <w:t>ApoE</w:t>
+            </w:r>
+            <w:proofErr w:type="spellEnd"/>
+            <w:r>
+              <w:t>) es un regulador crucial del metabolismo del colesterol en el cerebro. Sirve como transportador de colesterol en el cerebro y media la absorción de partículas de lipoproteínas a través de receptores relacionados</w:t>
+            </w:r>
+          </w:p>
+        </w:tc>
+        <w:tc>
+          <w:tcPr>
+            <w:tcW w:w="2239" w:type="dxa"/>
+          </w:tcPr>
+          <w:p>
+            <w:pPr>
+              <w:rPr>
+                <w:lang w:val="en-US"/>
+              </w:rPr>
+            </w:pPr>
+            <w:hyperlink r:id="rId47" w:history="1">
+              <w:r>
+                <w:rPr>
+                  <w:rStyle w:val="Hipervnculo"/>
+                  <w:lang w:val="en-US"/>
+                </w:rPr>
+                <w:t xml:space="preserve">Apolipoprotein E and its receptors in Alzheimer's disease: pathways, </w:t>
+              </w:r>
+              <w:proofErr w:type="gramStart"/>
+              <w:r>
+                <w:rPr>
+                  <w:rStyle w:val="Hipervnculo"/>
+                  <w:lang w:val="en-US"/>
+                </w:rPr>
+                <w:t>pathogenesis</w:t>
+              </w:r>
+              <w:proofErr w:type="gramEnd"/>
+              <w:r>
+                <w:rPr>
+                  <w:rStyle w:val="Hipervnculo"/>
+                  <w:lang w:val="en-US"/>
+                </w:rPr>
+                <w:t xml:space="preserve"> and therapy | Nature Reviews Neuroscience</w:t>
+              </w:r>
+            </w:hyperlink>
+          </w:p>
+        </w:tc>
+      </w:tr>
+      <w:tr>
+        <w:tc>
+          <w:tcPr>
+            <w:tcW w:w="963" w:type="dxa"/>
+          </w:tcPr>
+          <w:p>
+            <w:pPr>
+              <w:jc w:val="center"/>
+              <w:rPr>
+                <w:lang w:val="en-US"/>
+              </w:rPr>
+            </w:pPr>
+            <w:r>
+              <w:rPr>
+                <w:lang w:val="en-US"/>
+              </w:rPr>
+              <w:t>15</w:t>
+            </w:r>
+          </w:p>
+        </w:tc>
+        <w:tc>
+          <w:tcPr>
+            <w:tcW w:w="1866" w:type="dxa"/>
+          </w:tcPr>
+          <w:p>
+            <w:pPr>
+              <w:rPr>
+                <w:rFonts w:ascii="Merriweather" w:hAnsi="Merriweather"/>
+                <w:color w:val="2A2A2A"/>
+                <w:shd w:val="clear" w:color="auto" w:fill="FFFFFF"/>
+                <w:lang w:val="en-US"/>
+              </w:rPr>
+            </w:pPr>
+            <w:r>
+              <w:rPr>
+                <w:rFonts w:ascii="Merriweather" w:hAnsi="Merriweather"/>
+                <w:color w:val="2A2A2A"/>
+                <w:shd w:val="clear" w:color="auto" w:fill="FFFFFF"/>
+                <w:lang w:val="en-US"/>
+              </w:rPr>
+              <w:t xml:space="preserve">Apolipoprotein E and its receptors in Alzheimer's disease: pathways, </w:t>
+            </w:r>
+            <w:proofErr w:type="gramStart"/>
+            <w:r>
+              <w:rPr>
+                <w:rFonts w:ascii="Merriweather" w:hAnsi="Merriweather"/>
+                <w:color w:val="2A2A2A"/>
+                <w:shd w:val="clear" w:color="auto" w:fill="FFFFFF"/>
+                <w:lang w:val="en-US"/>
+              </w:rPr>
+              <w:t>pathogenesis</w:t>
+            </w:r>
+            <w:proofErr w:type="gramEnd"/>
+            <w:r>
+              <w:rPr>
+                <w:rFonts w:ascii="Merriweather" w:hAnsi="Merriweather"/>
+                <w:color w:val="2A2A2A"/>
+                <w:shd w:val="clear" w:color="auto" w:fill="FFFFFF"/>
+                <w:lang w:val="en-US"/>
+              </w:rPr>
+              <w:t xml:space="preserve"> and therapy</w:t>
+            </w:r>
+          </w:p>
+        </w:tc>
+        <w:tc>
+          <w:tcPr>
+            <w:tcW w:w="5771" w:type="dxa"/>
+          </w:tcPr>
+          <w:p>
+            <w:pPr>
+              <w:jc w:val="both"/>
               <w:rPr>
                 <w:b/>
                 <w:bCs/>
@@ -5699,7 +5806,23 @@
                   <w:rStyle w:val="Hipervnculo"/>
                   <w:lang w:val="en-US"/>
                 </w:rPr>
-                <w:t>Apolipoprotein E and its receptors in Alzheimer's disease: pathways, pathogenesis and therapy | Nature Reviews Neuroscience</w:t>
+                <w:t xml:space="preserve">Apolipoprotein E and its receptors in Alzheimer's disease: pathways, </w:t>
+              </w:r>
+              <w:proofErr w:type="gramStart"/>
+              <w:r>
+                <w:rPr>
+                  <w:rStyle w:val="Hipervnculo"/>
+                  <w:lang w:val="en-US"/>
+                </w:rPr>
+                <w:t>pathogenesis</w:t>
+              </w:r>
+              <w:proofErr w:type="gramEnd"/>
+              <w:r>
+                <w:rPr>
+                  <w:rStyle w:val="Hipervnculo"/>
+                  <w:lang w:val="en-US"/>
+                </w:rPr>
+                <w:t xml:space="preserve"> and therapy | Nature Reviews Neuroscience</w:t>
               </w:r>
             </w:hyperlink>
           </w:p>
@@ -7538,7 +7661,15 @@
               <w:jc w:val="both"/>
             </w:pPr>
             <w:r>
-              <w:t>El fármaco se sintetizó por primera vez en 1962 e inicialmente pretendía ser un fármaco anticonceptivo, pero aunque fracasó para esa indicación, se ha convertido en un medicamento anticancerígeno muy exitoso.</w:t>
+              <w:t xml:space="preserve">El fármaco se sintetizó por primera vez en 1962 e inicialmente pretendía ser un fármaco anticonceptivo, </w:t>
+            </w:r>
+            <w:proofErr w:type="gramStart"/>
+            <w:r>
+              <w:t>pero</w:t>
+            </w:r>
+            <w:proofErr w:type="gramEnd"/>
+            <w:r>
+              <w:t xml:space="preserve"> aunque fracasó para esa indicación, se ha convertido en un medicamento anticancerígeno muy exitoso.</w:t>
             </w:r>
           </w:p>
         </w:tc>
@@ -8776,12 +8907,14 @@
         <w:rPr>
           <w:b/>
           <w:bCs/>
+          <w:color w:val="FF0000"/>
         </w:rPr>
       </w:pPr>
       <w:r>
         <w:rPr>
           <w:b/>
           <w:bCs/>
+          <w:color w:val="FF0000"/>
         </w:rPr>
         <w:t>ESTUDIOS DE MULTIBLANCO</w:t>
       </w:r>
@@ -8789,6 +8922,7 @@
         <w:rPr>
           <w:b/>
           <w:bCs/>
+          <w:color w:val="FF0000"/>
         </w:rPr>
         <w:t xml:space="preserve"> GENERALES</w:t>
       </w:r>
@@ -8796,6 +8930,7 @@
         <w:rPr>
           <w:b/>
           <w:bCs/>
+          <w:color w:val="FF0000"/>
         </w:rPr>
         <w:t xml:space="preserve"> CON ALZHEIMER</w:t>
       </w:r>
@@ -10196,7 +10331,21 @@
               <w:rPr>
                 <w:lang w:val="en-US"/>
               </w:rPr>
-              <w:t>: current status, applications and future perspectives</w:t>
+              <w:t xml:space="preserve">: </w:t>
+            </w:r>
+            <w:proofErr w:type="gramStart"/>
+            <w:r>
+              <w:rPr>
+                <w:lang w:val="en-US"/>
+              </w:rPr>
+              <w:t>current status</w:t>
+            </w:r>
+            <w:proofErr w:type="gramEnd"/>
+            <w:r>
+              <w:rPr>
+                <w:lang w:val="en-US"/>
+              </w:rPr>
+              <w:t>, applications and future perspectives</w:t>
             </w:r>
           </w:p>
         </w:tc>
@@ -10263,7 +10412,23 @@
                   <w:rStyle w:val="Hipervnculo"/>
                   <w:lang w:val="en-US"/>
                 </w:rPr>
-                <w:t>: current status, applications and future perspectives - ScienceDirect</w:t>
+                <w:t xml:space="preserve">: </w:t>
+              </w:r>
+              <w:proofErr w:type="gramStart"/>
+              <w:r>
+                <w:rPr>
+                  <w:rStyle w:val="Hipervnculo"/>
+                  <w:lang w:val="en-US"/>
+                </w:rPr>
+                <w:t>current status</w:t>
+              </w:r>
+              <w:proofErr w:type="gramEnd"/>
+              <w:r>
+                <w:rPr>
+                  <w:rStyle w:val="Hipervnculo"/>
+                  <w:lang w:val="en-US"/>
+                </w:rPr>
+                <w:t>, applications and future perspectives - ScienceDirect</w:t>
               </w:r>
             </w:hyperlink>
           </w:p>
@@ -12573,9 +12738,18 @@
                   <w:rStyle w:val="Hipervnculo"/>
                   <w:lang w:val="en-US"/>
                 </w:rPr>
-                <w:t>Alzheimer&amp;rsquo;s</w:t>
+                <w:t>Alzheimer&amp;</w:t>
+              </w:r>
+              <w:proofErr w:type="gramStart"/>
+              <w:r>
+                <w:rPr>
+                  <w:rStyle w:val="Hipervnculo"/>
+                  <w:lang w:val="en-US"/>
+                </w:rPr>
+                <w:t>rsquo;s</w:t>
               </w:r>
               <w:proofErr w:type="spellEnd"/>
+              <w:proofErr w:type="gramEnd"/>
               <w:r>
                 <w:rPr>
                   <w:rStyle w:val="Hipervnculo"/>
@@ -12635,50 +12809,19 @@
               <w:rPr>
                 <w:b/>
                 <w:bCs/>
-                <w:lang w:val="en-US"/>
-              </w:rPr>
-            </w:pPr>
-            <w:proofErr w:type="spellStart"/>
-            <w:r>
-              <w:rPr>
-                <w:b/>
-                <w:bCs/>
-                <w:lang w:val="en-US"/>
-              </w:rPr>
-              <w:t>Medicamentos</w:t>
-            </w:r>
-            <w:proofErr w:type="spellEnd"/>
-            <w:r>
-              <w:rPr>
-                <w:b/>
-                <w:bCs/>
-                <w:lang w:val="en-US"/>
-              </w:rPr>
-              <w:t xml:space="preserve"> para </w:t>
-            </w:r>
-            <w:proofErr w:type="spellStart"/>
-            <w:r>
-              <w:rPr>
-                <w:b/>
-                <w:bCs/>
-                <w:lang w:val="en-US"/>
-              </w:rPr>
-              <w:t>el</w:t>
-            </w:r>
-            <w:proofErr w:type="spellEnd"/>
-            <w:r>
-              <w:rPr>
-                <w:b/>
-                <w:bCs/>
-                <w:lang w:val="en-US"/>
-              </w:rPr>
-              <w:t xml:space="preserve"> EA</w:t>
-            </w:r>
-            <w:r>
-              <w:rPr>
-                <w:b/>
-                <w:bCs/>
-                <w:lang w:val="en-US"/>
+              </w:rPr>
+            </w:pPr>
+            <w:r>
+              <w:rPr>
+                <w:b/>
+                <w:bCs/>
+              </w:rPr>
+              <w:t>Medicamentos para el EA</w:t>
+            </w:r>
+            <w:r>
+              <w:rPr>
+                <w:b/>
+                <w:bCs/>
               </w:rPr>
               <w:t>+</w:t>
             </w:r>
@@ -12689,7 +12832,6 @@
               <w:rPr>
                 <w:b/>
                 <w:bCs/>
-                <w:lang w:val="en-US"/>
               </w:rPr>
             </w:pPr>
           </w:p>
@@ -13331,6 +13473,7 @@
               <w:rPr>
                 <w:lang w:val="en-US"/>
               </w:rPr>
+              <w:lastRenderedPageBreak/>
               <w:t>13</w:t>
             </w:r>
           </w:p>
@@ -13349,7 +13492,21 @@
               <w:rPr>
                 <w:lang w:val="en-US"/>
               </w:rPr>
-              <w:t>From in silico target prediction to multi-target drug design: Current databases, methods and applications</w:t>
+              <w:t xml:space="preserve">From in silico target prediction to multi-target drug design: Current databases, </w:t>
+            </w:r>
+            <w:proofErr w:type="gramStart"/>
+            <w:r>
+              <w:rPr>
+                <w:lang w:val="en-US"/>
+              </w:rPr>
+              <w:t>methods</w:t>
+            </w:r>
+            <w:proofErr w:type="gramEnd"/>
+            <w:r>
+              <w:rPr>
+                <w:lang w:val="en-US"/>
+              </w:rPr>
+              <w:t xml:space="preserve"> and applications</w:t>
             </w:r>
           </w:p>
         </w:tc>
@@ -13417,7 +13574,23 @@
                   <w:rStyle w:val="Hipervnculo"/>
                   <w:lang w:val="en-US"/>
                 </w:rPr>
-                <w:t>From in silico target prediction to multi-target drug design: Current databases, methods and applications - ScienceDirect</w:t>
+                <w:t xml:space="preserve">From in silico target prediction to multi-target drug design: Current databases, </w:t>
+              </w:r>
+              <w:proofErr w:type="gramStart"/>
+              <w:r>
+                <w:rPr>
+                  <w:rStyle w:val="Hipervnculo"/>
+                  <w:lang w:val="en-US"/>
+                </w:rPr>
+                <w:t>methods</w:t>
+              </w:r>
+              <w:proofErr w:type="gramEnd"/>
+              <w:r>
+                <w:rPr>
+                  <w:rStyle w:val="Hipervnculo"/>
+                  <w:lang w:val="en-US"/>
+                </w:rPr>
+                <w:t xml:space="preserve"> and applications - ScienceDirect</w:t>
               </w:r>
             </w:hyperlink>
           </w:p>
@@ -14716,7 +14889,21 @@
               <w:rPr>
                 <w:lang w:val="en-US"/>
               </w:rPr>
-              <w:t>-descriptor: An open source software to calculate molecular descriptors and fingerprints</w:t>
+              <w:t xml:space="preserve">-descriptor: An </w:t>
+            </w:r>
+            <w:proofErr w:type="gramStart"/>
+            <w:r>
+              <w:rPr>
+                <w:lang w:val="en-US"/>
+              </w:rPr>
+              <w:t>open source</w:t>
+            </w:r>
+            <w:proofErr w:type="gramEnd"/>
+            <w:r>
+              <w:rPr>
+                <w:lang w:val="en-US"/>
+              </w:rPr>
+              <w:t xml:space="preserve"> software to calculate molecular descriptors and fingerprints</w:t>
             </w:r>
           </w:p>
         </w:tc>
@@ -14730,77 +14917,20 @@
               <w:rPr>
                 <w:b/>
                 <w:bCs/>
-                <w:lang w:val="en-US"/>
-              </w:rPr>
-            </w:pPr>
-            <w:r>
-              <w:rPr>
-                <w:b/>
-                <w:bCs/>
-                <w:lang w:val="en-US"/>
-              </w:rPr>
-              <w:t>¿</w:t>
-            </w:r>
-            <w:proofErr w:type="spellStart"/>
-            <w:r>
-              <w:rPr>
-                <w:b/>
-                <w:bCs/>
-                <w:lang w:val="en-US"/>
-              </w:rPr>
-              <w:t>Cuántos</w:t>
-            </w:r>
-            <w:proofErr w:type="spellEnd"/>
-            <w:r>
-              <w:rPr>
-                <w:b/>
-                <w:bCs/>
-                <w:lang w:val="en-US"/>
-              </w:rPr>
-              <w:t xml:space="preserve"> </w:t>
-            </w:r>
-            <w:proofErr w:type="spellStart"/>
-            <w:r>
-              <w:rPr>
-                <w:b/>
-                <w:bCs/>
-                <w:lang w:val="en-US"/>
-              </w:rPr>
-              <w:t>descriptores</w:t>
-            </w:r>
-            <w:proofErr w:type="spellEnd"/>
-            <w:r>
-              <w:rPr>
-                <w:b/>
-                <w:bCs/>
-                <w:lang w:val="en-US"/>
-              </w:rPr>
-              <w:t xml:space="preserve"> </w:t>
-            </w:r>
-            <w:proofErr w:type="spellStart"/>
-            <w:r>
-              <w:rPr>
-                <w:b/>
-                <w:bCs/>
-                <w:lang w:val="en-US"/>
-              </w:rPr>
-              <w:t>calcula</w:t>
-            </w:r>
-            <w:proofErr w:type="spellEnd"/>
-            <w:r>
-              <w:rPr>
-                <w:b/>
-                <w:bCs/>
-                <w:lang w:val="en-US"/>
-              </w:rPr>
-              <w:t xml:space="preserve"> </w:t>
-            </w:r>
-            <w:proofErr w:type="spellStart"/>
-            <w:r>
-              <w:rPr>
-                <w:b/>
-                <w:bCs/>
-                <w:lang w:val="en-US"/>
+              </w:rPr>
+            </w:pPr>
+            <w:r>
+              <w:rPr>
+                <w:b/>
+                <w:bCs/>
+              </w:rPr>
+              <w:t xml:space="preserve">¿Cuántos descriptores calcula </w:t>
+            </w:r>
+            <w:proofErr w:type="spellStart"/>
+            <w:r>
+              <w:rPr>
+                <w:b/>
+                <w:bCs/>
               </w:rPr>
               <w:t>PaDel</w:t>
             </w:r>
@@ -14809,7 +14939,6 @@
               <w:rPr>
                 <w:b/>
                 <w:bCs/>
-                <w:lang w:val="en-US"/>
               </w:rPr>
               <w:t>?</w:t>
             </w:r>
@@ -14889,7 +15018,23 @@
                   <w:rStyle w:val="Hipervnculo"/>
                   <w:lang w:val="en-US"/>
                 </w:rPr>
-                <w:t>‐descriptor: An open source software to calculate molecular descriptors and fingerprints - Yap - 2011 - Journal of Computational Chemistry - Wiley Online Library</w:t>
+                <w:t xml:space="preserve">‐descriptor: An </w:t>
+              </w:r>
+              <w:proofErr w:type="gramStart"/>
+              <w:r>
+                <w:rPr>
+                  <w:rStyle w:val="Hipervnculo"/>
+                  <w:lang w:val="en-US"/>
+                </w:rPr>
+                <w:t>open source</w:t>
+              </w:r>
+              <w:proofErr w:type="gramEnd"/>
+              <w:r>
+                <w:rPr>
+                  <w:rStyle w:val="Hipervnculo"/>
+                  <w:lang w:val="en-US"/>
+                </w:rPr>
+                <w:t xml:space="preserve"> software to calculate molecular descriptors and fingerprints - Yap - 2011 - Journal of Computational Chemistry - Wiley Online Library</w:t>
               </w:r>
             </w:hyperlink>
           </w:p>
@@ -15141,6 +15286,7 @@
               <w:rPr>
                 <w:b/>
                 <w:bCs/>
+                <w:lang w:val="en-US"/>
               </w:rPr>
             </w:pPr>
           </w:p>
@@ -15149,7 +15295,13 @@
           <w:tcPr>
             <w:tcW w:w="2235" w:type="dxa"/>
           </w:tcPr>
-          <w:p/>
+          <w:p>
+            <w:pPr>
+              <w:rPr>
+                <w:lang w:val="en-US"/>
+              </w:rPr>
+            </w:pPr>
+          </w:p>
         </w:tc>
       </w:tr>
     </w:tbl>

</xml_diff>